<commit_message>
nhan xet bai tạp ngay 11
</commit_message>
<xml_diff>
--- a/Day11_PHP_Constant_Operator_Condition_Loop/Bai_tap_ve_nha/Bai_tap_ve_nha_ngay_11.docx
+++ b/Day11_PHP_Constant_Operator_Condition_Loop/Bai_tap_ve_nha/Bai_tap_ve_nha_ngay_11.docx
@@ -1,6 +1,6 @@
 
 <file path=word/document.xml><?xml version="1.0" encoding="utf-8"?>
-<w:document xmlns:wpc="http://schemas.microsoft.com/office/word/2010/wordprocessingCanvas" xmlns:mc="http://schemas.openxmlformats.org/markup-compatibility/2006" xmlns:o="urn:schemas-microsoft-com:office:office" xmlns:r="http://schemas.openxmlformats.org/officeDocument/2006/relationships" xmlns:m="http://schemas.openxmlformats.org/officeDocument/2006/math" xmlns:v="urn:schemas-microsoft-com:vml" xmlns:wp14="http://schemas.microsoft.com/office/word/2010/wordprocessingDrawing" xmlns:wp="http://schemas.openxmlformats.org/drawingml/2006/wordprocessingDrawing" xmlns:w10="urn:schemas-microsoft-com:office:word" xmlns:w="http://schemas.openxmlformats.org/wordprocessingml/2006/main" xmlns:w14="http://schemas.microsoft.com/office/word/2010/wordml" xmlns:w15="http://schemas.microsoft.com/office/word/2012/wordml" xmlns:wpg="http://schemas.microsoft.com/office/word/2010/wordprocessingGroup" xmlns:wpi="http://schemas.microsoft.com/office/word/2010/wordprocessingInk" xmlns:wne="http://schemas.microsoft.com/office/word/2006/wordml" xmlns:wps="http://schemas.microsoft.com/office/word/2010/wordprocessingShape" mc:Ignorable="w14 w15 wp14">
+<w:document xmlns:wpc="http://schemas.microsoft.com/office/word/2010/wordprocessingCanvas" xmlns:cx="http://schemas.microsoft.com/office/drawing/2014/chartex" xmlns:mc="http://schemas.openxmlformats.org/markup-compatibility/2006" xmlns:o="urn:schemas-microsoft-com:office:office" xmlns:r="http://schemas.openxmlformats.org/officeDocument/2006/relationships" xmlns:m="http://schemas.openxmlformats.org/officeDocument/2006/math" xmlns:v="urn:schemas-microsoft-com:vml" xmlns:wp14="http://schemas.microsoft.com/office/word/2010/wordprocessingDrawing" xmlns:wp="http://schemas.openxmlformats.org/drawingml/2006/wordprocessingDrawing" xmlns:w10="urn:schemas-microsoft-com:office:word" xmlns:w="http://schemas.openxmlformats.org/wordprocessingml/2006/main" xmlns:w14="http://schemas.microsoft.com/office/word/2010/wordml" xmlns:w15="http://schemas.microsoft.com/office/word/2012/wordml" xmlns:w16se="http://schemas.microsoft.com/office/word/2015/wordml/symex" xmlns:wpg="http://schemas.microsoft.com/office/word/2010/wordprocessingGroup" xmlns:wpi="http://schemas.microsoft.com/office/word/2010/wordprocessingInk" xmlns:wne="http://schemas.microsoft.com/office/word/2006/wordml" xmlns:wps="http://schemas.microsoft.com/office/word/2010/wordprocessingShape" mc:Ignorable="w14 w15 w16se wp14">
   <w:body>
     <w:p>
       <w:pPr>
@@ -20,7 +20,14 @@
           <w:szCs w:val="26"/>
           <w:lang w:val="vi-VN"/>
         </w:rPr>
-        <w:t>Vi</w:t>
+        <w:t xml:space="preserve">Viết chương trình web tính chu vi, diên tích của hình chữ nhật có chiều </w:t>
+      </w:r>
+      <w:r>
+        <w:rPr>
+          <w:sz w:val="26"/>
+          <w:szCs w:val="26"/>
+        </w:rPr>
+        <w:t>dài</w:t>
       </w:r>
       <w:r>
         <w:rPr>
@@ -28,167 +35,14 @@
           <w:szCs w:val="26"/>
           <w:lang w:val="vi-VN"/>
         </w:rPr>
-        <w:t>ế</w:t>
-      </w:r>
-      <w:r>
-        <w:rPr>
-          <w:sz w:val="26"/>
-          <w:szCs w:val="26"/>
-          <w:lang w:val="vi-VN"/>
-        </w:rPr>
-        <w:t>t chương trình web tính chu vi, diên tích c</w:t>
-      </w:r>
-      <w:r>
-        <w:rPr>
-          <w:sz w:val="26"/>
-          <w:szCs w:val="26"/>
-          <w:lang w:val="vi-VN"/>
-        </w:rPr>
-        <w:t>ủ</w:t>
-      </w:r>
-      <w:r>
-        <w:rPr>
-          <w:sz w:val="26"/>
-          <w:szCs w:val="26"/>
-          <w:lang w:val="vi-VN"/>
-        </w:rPr>
-        <w:t>a hình ch</w:t>
-      </w:r>
-      <w:r>
-        <w:rPr>
-          <w:sz w:val="26"/>
-          <w:szCs w:val="26"/>
-          <w:lang w:val="vi-VN"/>
-        </w:rPr>
-        <w:t>ữ</w:t>
-      </w:r>
-      <w:r>
-        <w:rPr>
-          <w:sz w:val="26"/>
-          <w:szCs w:val="26"/>
-          <w:lang w:val="vi-VN"/>
-        </w:rPr>
-        <w:t xml:space="preserve"> nh</w:t>
-      </w:r>
-      <w:r>
-        <w:rPr>
-          <w:sz w:val="26"/>
-          <w:szCs w:val="26"/>
-          <w:lang w:val="vi-VN"/>
-        </w:rPr>
-        <w:t>ậ</w:t>
-      </w:r>
-      <w:r>
-        <w:rPr>
-          <w:sz w:val="26"/>
-          <w:szCs w:val="26"/>
-          <w:lang w:val="vi-VN"/>
-        </w:rPr>
-        <w:t>t có chi</w:t>
-      </w:r>
-      <w:r>
-        <w:rPr>
-          <w:sz w:val="26"/>
-          <w:szCs w:val="26"/>
-          <w:lang w:val="vi-VN"/>
-        </w:rPr>
-        <w:t>ề</w:t>
-      </w:r>
-      <w:r>
-        <w:rPr>
-          <w:sz w:val="26"/>
-          <w:szCs w:val="26"/>
-          <w:lang w:val="vi-VN"/>
-        </w:rPr>
-        <w:t xml:space="preserve">u </w:t>
-      </w:r>
-      <w:proofErr w:type="spellStart"/>
-      <w:r>
-        <w:rPr>
-          <w:sz w:val="26"/>
-          <w:szCs w:val="26"/>
-        </w:rPr>
-        <w:t>dài</w:t>
-      </w:r>
-      <w:proofErr w:type="spellEnd"/>
-      <w:r>
-        <w:rPr>
-          <w:sz w:val="26"/>
-          <w:szCs w:val="26"/>
-          <w:lang w:val="vi-VN"/>
-        </w:rPr>
-        <w:t xml:space="preserve"> = 10 cm, chi</w:t>
-      </w:r>
-      <w:r>
-        <w:rPr>
-          <w:sz w:val="26"/>
-          <w:szCs w:val="26"/>
-          <w:lang w:val="vi-VN"/>
-        </w:rPr>
-        <w:t>ề</w:t>
-      </w:r>
-      <w:r>
-        <w:rPr>
-          <w:sz w:val="26"/>
-          <w:szCs w:val="26"/>
-          <w:lang w:val="vi-VN"/>
-        </w:rPr>
-        <w:t>u r</w:t>
-      </w:r>
-      <w:r>
-        <w:rPr>
-          <w:sz w:val="26"/>
-          <w:szCs w:val="26"/>
-          <w:lang w:val="vi-VN"/>
-        </w:rPr>
-        <w:t>ộ</w:t>
-      </w:r>
-      <w:r>
-        <w:rPr>
-          <w:sz w:val="26"/>
-          <w:szCs w:val="26"/>
-          <w:lang w:val="vi-VN"/>
-        </w:rPr>
-        <w:t>ng = 5cm</w:t>
-      </w:r>
-      <w:r>
-        <w:rPr>
-          <w:sz w:val="26"/>
-          <w:szCs w:val="26"/>
-        </w:rPr>
-        <w:t xml:space="preserve"> </w:t>
-      </w:r>
-      <w:proofErr w:type="spellStart"/>
-      <w:r>
-        <w:rPr>
-          <w:sz w:val="26"/>
-          <w:szCs w:val="26"/>
-        </w:rPr>
-        <w:t>sử</w:t>
-      </w:r>
-      <w:proofErr w:type="spellEnd"/>
-      <w:r>
-        <w:rPr>
-          <w:sz w:val="26"/>
-          <w:szCs w:val="26"/>
-        </w:rPr>
-        <w:t xml:space="preserve"> </w:t>
-      </w:r>
-      <w:proofErr w:type="spellStart"/>
-      <w:r>
-        <w:rPr>
-          <w:sz w:val="26"/>
-          <w:szCs w:val="26"/>
-        </w:rPr>
-        <w:t>dụng</w:t>
-      </w:r>
-      <w:proofErr w:type="spellEnd"/>
-      <w:r>
-        <w:rPr>
-          <w:sz w:val="26"/>
-          <w:szCs w:val="26"/>
-        </w:rPr>
-        <w:t xml:space="preserve"> PHP</w:t>
+        <w:t xml:space="preserve"> = 10 cm, chiều rộng = 5cm</w:t>
+      </w:r>
+      <w:r>
+        <w:rPr>
+          <w:sz w:val="26"/>
+          <w:szCs w:val="26"/>
+        </w:rPr>
+        <w:t xml:space="preserve"> sử dụng PHP</w:t>
       </w:r>
       <w:r>
         <w:rPr>
@@ -207,117 +61,12 @@
           <w:szCs w:val="26"/>
         </w:rPr>
       </w:pPr>
-      <w:proofErr w:type="spellStart"/>
-      <w:r>
-        <w:rPr>
-          <w:sz w:val="26"/>
-          <w:szCs w:val="26"/>
-        </w:rPr>
-        <w:t>Kết</w:t>
-      </w:r>
-      <w:proofErr w:type="spellEnd"/>
-      <w:r>
-        <w:rPr>
-          <w:sz w:val="26"/>
-          <w:szCs w:val="26"/>
-        </w:rPr>
-        <w:t xml:space="preserve"> </w:t>
-      </w:r>
-      <w:proofErr w:type="spellStart"/>
-      <w:r>
-        <w:rPr>
-          <w:sz w:val="26"/>
-          <w:szCs w:val="26"/>
-        </w:rPr>
-        <w:t>quả</w:t>
-      </w:r>
-      <w:proofErr w:type="spellEnd"/>
-      <w:r>
-        <w:rPr>
-          <w:sz w:val="26"/>
-          <w:szCs w:val="26"/>
-        </w:rPr>
-        <w:t xml:space="preserve"> </w:t>
-      </w:r>
-      <w:proofErr w:type="spellStart"/>
-      <w:r>
-        <w:rPr>
-          <w:sz w:val="26"/>
-          <w:szCs w:val="26"/>
-        </w:rPr>
-        <w:t>hiển</w:t>
-      </w:r>
-      <w:proofErr w:type="spellEnd"/>
-      <w:r>
-        <w:rPr>
-          <w:sz w:val="26"/>
-          <w:szCs w:val="26"/>
-        </w:rPr>
-        <w:t xml:space="preserve"> </w:t>
-      </w:r>
-      <w:proofErr w:type="spellStart"/>
-      <w:r>
-        <w:rPr>
-          <w:sz w:val="26"/>
-          <w:szCs w:val="26"/>
-        </w:rPr>
-        <w:t>thị</w:t>
-      </w:r>
-      <w:proofErr w:type="spellEnd"/>
-      <w:r>
-        <w:rPr>
-          <w:sz w:val="26"/>
-          <w:szCs w:val="26"/>
-        </w:rPr>
-        <w:t xml:space="preserve"> </w:t>
-      </w:r>
-      <w:proofErr w:type="spellStart"/>
-      <w:r>
-        <w:rPr>
-          <w:sz w:val="26"/>
-          <w:szCs w:val="26"/>
-        </w:rPr>
-        <w:t>sẽ</w:t>
-      </w:r>
-      <w:proofErr w:type="spellEnd"/>
-      <w:r>
-        <w:rPr>
-          <w:sz w:val="26"/>
-          <w:szCs w:val="26"/>
-        </w:rPr>
-        <w:t xml:space="preserve"> </w:t>
-      </w:r>
-      <w:proofErr w:type="spellStart"/>
-      <w:r>
-        <w:rPr>
-          <w:sz w:val="26"/>
-          <w:szCs w:val="26"/>
-        </w:rPr>
-        <w:t>có</w:t>
-      </w:r>
-      <w:proofErr w:type="spellEnd"/>
-      <w:r>
-        <w:rPr>
-          <w:sz w:val="26"/>
-          <w:szCs w:val="26"/>
-        </w:rPr>
-        <w:t xml:space="preserve"> </w:t>
-      </w:r>
-      <w:proofErr w:type="spellStart"/>
-      <w:r>
-        <w:rPr>
-          <w:sz w:val="26"/>
-          <w:szCs w:val="26"/>
-        </w:rPr>
-        <w:t>dạng</w:t>
-      </w:r>
-      <w:proofErr w:type="spellEnd"/>
-      <w:r>
-        <w:rPr>
-          <w:sz w:val="26"/>
-          <w:szCs w:val="26"/>
-        </w:rPr>
-        <w:t>:</w:t>
+      <w:r>
+        <w:rPr>
+          <w:sz w:val="26"/>
+          <w:szCs w:val="26"/>
+        </w:rPr>
+        <w:t>Kết quả hiển thị sẽ có dạng:</w:t>
       </w:r>
     </w:p>
     <w:p>
@@ -329,95 +78,21 @@
           <w:szCs w:val="26"/>
         </w:rPr>
       </w:pPr>
-      <w:proofErr w:type="spellStart"/>
       <w:r>
         <w:rPr>
           <w:b/>
           <w:sz w:val="26"/>
           <w:szCs w:val="26"/>
         </w:rPr>
-        <w:t>Chiều</w:t>
-      </w:r>
-      <w:proofErr w:type="spellEnd"/>
+        <w:t xml:space="preserve">Chiều dài hình chữ nhật = </w:t>
+      </w:r>
       <w:r>
         <w:rPr>
           <w:b/>
           <w:sz w:val="26"/>
           <w:szCs w:val="26"/>
         </w:rPr>
-        <w:t xml:space="preserve"> </w:t>
-      </w:r>
-      <w:proofErr w:type="spellStart"/>
-      <w:r>
-        <w:rPr>
-          <w:b/>
-          <w:sz w:val="26"/>
-          <w:szCs w:val="26"/>
-        </w:rPr>
-        <w:t>dài</w:t>
-      </w:r>
-      <w:proofErr w:type="spellEnd"/>
-      <w:r>
-        <w:rPr>
-          <w:b/>
-          <w:sz w:val="26"/>
-          <w:szCs w:val="26"/>
-        </w:rPr>
-        <w:t xml:space="preserve"> </w:t>
-      </w:r>
-      <w:proofErr w:type="spellStart"/>
-      <w:r>
-        <w:rPr>
-          <w:b/>
-          <w:sz w:val="26"/>
-          <w:szCs w:val="26"/>
-        </w:rPr>
-        <w:t>hình</w:t>
-      </w:r>
-      <w:proofErr w:type="spellEnd"/>
-      <w:r>
-        <w:rPr>
-          <w:b/>
-          <w:sz w:val="26"/>
-          <w:szCs w:val="26"/>
-        </w:rPr>
-        <w:t xml:space="preserve"> </w:t>
-      </w:r>
-      <w:proofErr w:type="spellStart"/>
-      <w:r>
-        <w:rPr>
-          <w:b/>
-          <w:sz w:val="26"/>
-          <w:szCs w:val="26"/>
-        </w:rPr>
-        <w:t>chữ</w:t>
-      </w:r>
-      <w:proofErr w:type="spellEnd"/>
-      <w:r>
-        <w:rPr>
-          <w:b/>
-          <w:sz w:val="26"/>
-          <w:szCs w:val="26"/>
-        </w:rPr>
-        <w:t xml:space="preserve"> </w:t>
-      </w:r>
-      <w:proofErr w:type="spellStart"/>
-      <w:r>
-        <w:rPr>
-          <w:b/>
-          <w:sz w:val="26"/>
-          <w:szCs w:val="26"/>
-        </w:rPr>
-        <w:t>nhật</w:t>
-      </w:r>
-      <w:proofErr w:type="spellEnd"/>
-      <w:r>
-        <w:rPr>
-          <w:b/>
-          <w:sz w:val="26"/>
-          <w:szCs w:val="26"/>
-        </w:rPr>
-        <w:t xml:space="preserve"> = 10cm</w:t>
+        <w:t>10m</w:t>
       </w:r>
     </w:p>
     <w:p>
@@ -429,103 +104,21 @@
           <w:szCs w:val="26"/>
         </w:rPr>
       </w:pPr>
-      <w:proofErr w:type="spellStart"/>
       <w:r>
         <w:rPr>
           <w:b/>
           <w:sz w:val="26"/>
           <w:szCs w:val="26"/>
         </w:rPr>
-        <w:t>Chiều</w:t>
-      </w:r>
-      <w:proofErr w:type="spellEnd"/>
+        <w:t>Chiều rộng hình chữ nhậ</w:t>
+      </w:r>
       <w:r>
         <w:rPr>
           <w:b/>
           <w:sz w:val="26"/>
           <w:szCs w:val="26"/>
         </w:rPr>
-        <w:t xml:space="preserve"> </w:t>
-      </w:r>
-      <w:proofErr w:type="spellStart"/>
-      <w:r>
-        <w:rPr>
-          <w:b/>
-          <w:sz w:val="26"/>
-          <w:szCs w:val="26"/>
-        </w:rPr>
-        <w:t>rộng</w:t>
-      </w:r>
-      <w:proofErr w:type="spellEnd"/>
-      <w:r>
-        <w:rPr>
-          <w:b/>
-          <w:sz w:val="26"/>
-          <w:szCs w:val="26"/>
-        </w:rPr>
-        <w:t xml:space="preserve"> </w:t>
-      </w:r>
-      <w:proofErr w:type="spellStart"/>
-      <w:r>
-        <w:rPr>
-          <w:b/>
-          <w:sz w:val="26"/>
-          <w:szCs w:val="26"/>
-        </w:rPr>
-        <w:t>hình</w:t>
-      </w:r>
-      <w:proofErr w:type="spellEnd"/>
-      <w:r>
-        <w:rPr>
-          <w:b/>
-          <w:sz w:val="26"/>
-          <w:szCs w:val="26"/>
-        </w:rPr>
-        <w:t xml:space="preserve"> </w:t>
-      </w:r>
-      <w:proofErr w:type="spellStart"/>
-      <w:r>
-        <w:rPr>
-          <w:b/>
-          <w:sz w:val="26"/>
-          <w:szCs w:val="26"/>
-        </w:rPr>
-        <w:t>chữ</w:t>
-      </w:r>
-      <w:proofErr w:type="spellEnd"/>
-      <w:r>
-        <w:rPr>
-          <w:b/>
-          <w:sz w:val="26"/>
-          <w:szCs w:val="26"/>
-        </w:rPr>
-        <w:t xml:space="preserve"> </w:t>
-      </w:r>
-      <w:proofErr w:type="spellStart"/>
-      <w:r>
-        <w:rPr>
-          <w:b/>
-          <w:sz w:val="26"/>
-          <w:szCs w:val="26"/>
-        </w:rPr>
-        <w:t>nhật</w:t>
-      </w:r>
-      <w:proofErr w:type="spellEnd"/>
-      <w:r>
-        <w:rPr>
-          <w:b/>
-          <w:sz w:val="26"/>
-          <w:szCs w:val="26"/>
-        </w:rPr>
-        <w:t xml:space="preserve"> = </w:t>
-      </w:r>
-      <w:r>
-        <w:rPr>
-          <w:b/>
-          <w:sz w:val="26"/>
-          <w:szCs w:val="26"/>
-        </w:rPr>
-        <w:t>5cm</w:t>
+        <w:t>t = 5m</w:t>
       </w:r>
     </w:p>
     <w:p>
@@ -543,97 +136,7 @@
           <w:sz w:val="26"/>
           <w:szCs w:val="26"/>
         </w:rPr>
-        <w:t xml:space="preserve">Chu </w:t>
-      </w:r>
-      <w:proofErr w:type="gramStart"/>
-      <w:r>
-        <w:rPr>
-          <w:b/>
-          <w:sz w:val="26"/>
-          <w:szCs w:val="26"/>
-        </w:rPr>
-        <w:t>vi</w:t>
-      </w:r>
-      <w:proofErr w:type="gramEnd"/>
-      <w:r>
-        <w:rPr>
-          <w:b/>
-          <w:sz w:val="26"/>
-          <w:szCs w:val="26"/>
-        </w:rPr>
-        <w:t xml:space="preserve"> </w:t>
-      </w:r>
-      <w:proofErr w:type="spellStart"/>
-      <w:r>
-        <w:rPr>
-          <w:b/>
-          <w:sz w:val="26"/>
-          <w:szCs w:val="26"/>
-        </w:rPr>
-        <w:t>hình</w:t>
-      </w:r>
-      <w:proofErr w:type="spellEnd"/>
-      <w:r>
-        <w:rPr>
-          <w:b/>
-          <w:sz w:val="26"/>
-          <w:szCs w:val="26"/>
-        </w:rPr>
-        <w:t xml:space="preserve"> </w:t>
-      </w:r>
-      <w:proofErr w:type="spellStart"/>
-      <w:r>
-        <w:rPr>
-          <w:b/>
-          <w:sz w:val="26"/>
-          <w:szCs w:val="26"/>
-        </w:rPr>
-        <w:t>chữ</w:t>
-      </w:r>
-      <w:proofErr w:type="spellEnd"/>
-      <w:r>
-        <w:rPr>
-          <w:b/>
-          <w:sz w:val="26"/>
-          <w:szCs w:val="26"/>
-        </w:rPr>
-        <w:t xml:space="preserve"> </w:t>
-      </w:r>
-      <w:proofErr w:type="spellStart"/>
-      <w:r>
-        <w:rPr>
-          <w:b/>
-          <w:sz w:val="26"/>
-          <w:szCs w:val="26"/>
-        </w:rPr>
-        <w:t>nhật</w:t>
-      </w:r>
-      <w:proofErr w:type="spellEnd"/>
-      <w:r>
-        <w:rPr>
-          <w:b/>
-          <w:sz w:val="26"/>
-          <w:szCs w:val="26"/>
-        </w:rPr>
-        <w:t xml:space="preserve"> = &lt;</w:t>
-      </w:r>
-      <w:proofErr w:type="spellStart"/>
-      <w:r>
-        <w:rPr>
-          <w:b/>
-          <w:sz w:val="26"/>
-          <w:szCs w:val="26"/>
-        </w:rPr>
-        <w:t>giá-trị</w:t>
-      </w:r>
-      <w:proofErr w:type="spellEnd"/>
-      <w:r>
-        <w:rPr>
-          <w:b/>
-          <w:sz w:val="26"/>
-          <w:szCs w:val="26"/>
-        </w:rPr>
-        <w:t>&gt;m</w:t>
+        <w:t>Chu vi hình chữ nhật = &lt;giá-trị&gt;m</w:t>
       </w:r>
     </w:p>
     <w:p>
@@ -646,113 +149,13 @@
           <w:vertAlign w:val="superscript"/>
         </w:rPr>
       </w:pPr>
-      <w:proofErr w:type="spellStart"/>
       <w:r>
         <w:rPr>
           <w:b/>
           <w:sz w:val="26"/>
           <w:szCs w:val="26"/>
         </w:rPr>
-        <w:t>Diện</w:t>
-      </w:r>
-      <w:proofErr w:type="spellEnd"/>
-      <w:r>
-        <w:rPr>
-          <w:b/>
-          <w:sz w:val="26"/>
-          <w:szCs w:val="26"/>
-        </w:rPr>
-        <w:t xml:space="preserve"> </w:t>
-      </w:r>
-      <w:proofErr w:type="spellStart"/>
-      <w:r>
-        <w:rPr>
-          <w:b/>
-          <w:sz w:val="26"/>
-          <w:szCs w:val="26"/>
-        </w:rPr>
-        <w:t>tích</w:t>
-      </w:r>
-      <w:proofErr w:type="spellEnd"/>
-      <w:r>
-        <w:rPr>
-          <w:b/>
-          <w:sz w:val="26"/>
-          <w:szCs w:val="26"/>
-        </w:rPr>
-        <w:t xml:space="preserve"> </w:t>
-      </w:r>
-      <w:proofErr w:type="spellStart"/>
-      <w:r>
-        <w:rPr>
-          <w:b/>
-          <w:sz w:val="26"/>
-          <w:szCs w:val="26"/>
-        </w:rPr>
-        <w:t>hình</w:t>
-      </w:r>
-      <w:proofErr w:type="spellEnd"/>
-      <w:r>
-        <w:rPr>
-          <w:b/>
-          <w:sz w:val="26"/>
-          <w:szCs w:val="26"/>
-        </w:rPr>
-        <w:t xml:space="preserve"> </w:t>
-      </w:r>
-      <w:proofErr w:type="spellStart"/>
-      <w:r>
-        <w:rPr>
-          <w:b/>
-          <w:sz w:val="26"/>
-          <w:szCs w:val="26"/>
-        </w:rPr>
-        <w:t>chữ</w:t>
-      </w:r>
-      <w:proofErr w:type="spellEnd"/>
-      <w:r>
-        <w:rPr>
-          <w:b/>
-          <w:sz w:val="26"/>
-          <w:szCs w:val="26"/>
-        </w:rPr>
-        <w:t xml:space="preserve"> </w:t>
-      </w:r>
-      <w:proofErr w:type="spellStart"/>
-      <w:r>
-        <w:rPr>
-          <w:b/>
-          <w:sz w:val="26"/>
-          <w:szCs w:val="26"/>
-        </w:rPr>
-        <w:t>nhật</w:t>
-      </w:r>
-      <w:proofErr w:type="spellEnd"/>
-      <w:r>
-        <w:rPr>
-          <w:b/>
-          <w:sz w:val="26"/>
-          <w:szCs w:val="26"/>
-        </w:rPr>
-        <w:t xml:space="preserve"> = &lt;</w:t>
-      </w:r>
-      <w:proofErr w:type="spellStart"/>
-      <w:r>
-        <w:rPr>
-          <w:b/>
-          <w:sz w:val="26"/>
-          <w:szCs w:val="26"/>
-        </w:rPr>
-        <w:t>giá-trị</w:t>
-      </w:r>
-      <w:proofErr w:type="spellEnd"/>
-      <w:r>
-        <w:rPr>
-          <w:b/>
-          <w:sz w:val="26"/>
-          <w:szCs w:val="26"/>
-        </w:rPr>
-        <w:t>&gt;m</w:t>
+        <w:t>Diện tích hình chữ nhật = &lt;giá-trị&gt;m</w:t>
       </w:r>
       <w:r>
         <w:rPr>
@@ -782,7 +185,14 @@
           <w:szCs w:val="26"/>
           <w:lang w:val="vi-VN"/>
         </w:rPr>
-        <w:t>Vi</w:t>
+        <w:t xml:space="preserve">Viết chương trình web tính chu vi, diên tích của hình chữ vuông có </w:t>
+      </w:r>
+      <w:r>
+        <w:rPr>
+          <w:sz w:val="26"/>
+          <w:szCs w:val="26"/>
+        </w:rPr>
+        <w:t>cạnh</w:t>
       </w:r>
       <w:r>
         <w:rPr>
@@ -790,63 +200,6 @@
           <w:szCs w:val="26"/>
           <w:lang w:val="vi-VN"/>
         </w:rPr>
-        <w:t>ế</w:t>
-      </w:r>
-      <w:r>
-        <w:rPr>
-          <w:sz w:val="26"/>
-          <w:szCs w:val="26"/>
-          <w:lang w:val="vi-VN"/>
-        </w:rPr>
-        <w:t>t chương trình web tính chu vi, diên tích c</w:t>
-      </w:r>
-      <w:r>
-        <w:rPr>
-          <w:sz w:val="26"/>
-          <w:szCs w:val="26"/>
-          <w:lang w:val="vi-VN"/>
-        </w:rPr>
-        <w:t>ủ</w:t>
-      </w:r>
-      <w:r>
-        <w:rPr>
-          <w:sz w:val="26"/>
-          <w:szCs w:val="26"/>
-          <w:lang w:val="vi-VN"/>
-        </w:rPr>
-        <w:t>a hình ch</w:t>
-      </w:r>
-      <w:r>
-        <w:rPr>
-          <w:sz w:val="26"/>
-          <w:szCs w:val="26"/>
-          <w:lang w:val="vi-VN"/>
-        </w:rPr>
-        <w:t>ữ</w:t>
-      </w:r>
-      <w:r>
-        <w:rPr>
-          <w:sz w:val="26"/>
-          <w:szCs w:val="26"/>
-          <w:lang w:val="vi-VN"/>
-        </w:rPr>
-        <w:t xml:space="preserve"> vuông có </w:t>
-      </w:r>
-      <w:proofErr w:type="spellStart"/>
-      <w:r>
-        <w:rPr>
-          <w:sz w:val="26"/>
-          <w:szCs w:val="26"/>
-        </w:rPr>
-        <w:t>cạnh</w:t>
-      </w:r>
-      <w:proofErr w:type="spellEnd"/>
-      <w:r>
-        <w:rPr>
-          <w:sz w:val="26"/>
-          <w:szCs w:val="26"/>
-          <w:lang w:val="vi-VN"/>
-        </w:rPr>
         <w:t xml:space="preserve"> 12cm</w:t>
       </w:r>
       <w:r>
@@ -854,39 +207,7 @@
           <w:sz w:val="26"/>
           <w:szCs w:val="26"/>
         </w:rPr>
-        <w:t xml:space="preserve"> </w:t>
-      </w:r>
-      <w:proofErr w:type="spellStart"/>
-      <w:r>
-        <w:rPr>
-          <w:sz w:val="26"/>
-          <w:szCs w:val="26"/>
-        </w:rPr>
-        <w:t>sử</w:t>
-      </w:r>
-      <w:proofErr w:type="spellEnd"/>
-      <w:r>
-        <w:rPr>
-          <w:sz w:val="26"/>
-          <w:szCs w:val="26"/>
-        </w:rPr>
-        <w:t xml:space="preserve"> </w:t>
-      </w:r>
-      <w:proofErr w:type="spellStart"/>
-      <w:r>
-        <w:rPr>
-          <w:sz w:val="26"/>
-          <w:szCs w:val="26"/>
-        </w:rPr>
-        <w:t>dụng</w:t>
-      </w:r>
-      <w:proofErr w:type="spellEnd"/>
-      <w:r>
-        <w:rPr>
-          <w:sz w:val="26"/>
-          <w:szCs w:val="26"/>
-        </w:rPr>
-        <w:t xml:space="preserve"> PHP</w:t>
+        <w:t xml:space="preserve"> sử dụng PHP</w:t>
       </w:r>
       <w:r>
         <w:rPr>
@@ -905,117 +226,12 @@
           <w:szCs w:val="26"/>
         </w:rPr>
       </w:pPr>
-      <w:proofErr w:type="spellStart"/>
-      <w:r>
-        <w:rPr>
-          <w:sz w:val="26"/>
-          <w:szCs w:val="26"/>
-        </w:rPr>
-        <w:t>Kết</w:t>
-      </w:r>
-      <w:proofErr w:type="spellEnd"/>
-      <w:r>
-        <w:rPr>
-          <w:sz w:val="26"/>
-          <w:szCs w:val="26"/>
-        </w:rPr>
-        <w:t xml:space="preserve"> </w:t>
-      </w:r>
-      <w:proofErr w:type="spellStart"/>
-      <w:r>
-        <w:rPr>
-          <w:sz w:val="26"/>
-          <w:szCs w:val="26"/>
-        </w:rPr>
-        <w:t>quả</w:t>
-      </w:r>
-      <w:proofErr w:type="spellEnd"/>
-      <w:r>
-        <w:rPr>
-          <w:sz w:val="26"/>
-          <w:szCs w:val="26"/>
-        </w:rPr>
-        <w:t xml:space="preserve"> </w:t>
-      </w:r>
-      <w:proofErr w:type="spellStart"/>
-      <w:r>
-        <w:rPr>
-          <w:sz w:val="26"/>
-          <w:szCs w:val="26"/>
-        </w:rPr>
-        <w:t>hiển</w:t>
-      </w:r>
-      <w:proofErr w:type="spellEnd"/>
-      <w:r>
-        <w:rPr>
-          <w:sz w:val="26"/>
-          <w:szCs w:val="26"/>
-        </w:rPr>
-        <w:t xml:space="preserve"> </w:t>
-      </w:r>
-      <w:proofErr w:type="spellStart"/>
-      <w:r>
-        <w:rPr>
-          <w:sz w:val="26"/>
-          <w:szCs w:val="26"/>
-        </w:rPr>
-        <w:t>thị</w:t>
-      </w:r>
-      <w:proofErr w:type="spellEnd"/>
-      <w:r>
-        <w:rPr>
-          <w:sz w:val="26"/>
-          <w:szCs w:val="26"/>
-        </w:rPr>
-        <w:t xml:space="preserve"> </w:t>
-      </w:r>
-      <w:proofErr w:type="spellStart"/>
-      <w:r>
-        <w:rPr>
-          <w:sz w:val="26"/>
-          <w:szCs w:val="26"/>
-        </w:rPr>
-        <w:t>sẽ</w:t>
-      </w:r>
-      <w:proofErr w:type="spellEnd"/>
-      <w:r>
-        <w:rPr>
-          <w:sz w:val="26"/>
-          <w:szCs w:val="26"/>
-        </w:rPr>
-        <w:t xml:space="preserve"> </w:t>
-      </w:r>
-      <w:proofErr w:type="spellStart"/>
-      <w:r>
-        <w:rPr>
-          <w:sz w:val="26"/>
-          <w:szCs w:val="26"/>
-        </w:rPr>
-        <w:t>có</w:t>
-      </w:r>
-      <w:proofErr w:type="spellEnd"/>
-      <w:r>
-        <w:rPr>
-          <w:sz w:val="26"/>
-          <w:szCs w:val="26"/>
-        </w:rPr>
-        <w:t xml:space="preserve"> </w:t>
-      </w:r>
-      <w:proofErr w:type="spellStart"/>
-      <w:r>
-        <w:rPr>
-          <w:sz w:val="26"/>
-          <w:szCs w:val="26"/>
-        </w:rPr>
-        <w:t>dạng</w:t>
-      </w:r>
-      <w:proofErr w:type="spellEnd"/>
-      <w:r>
-        <w:rPr>
-          <w:sz w:val="26"/>
-          <w:szCs w:val="26"/>
-        </w:rPr>
-        <w:t>:</w:t>
+      <w:r>
+        <w:rPr>
+          <w:sz w:val="26"/>
+          <w:szCs w:val="26"/>
+        </w:rPr>
+        <w:t>Kết quả hiển thị sẽ có dạng:</w:t>
       </w:r>
     </w:p>
     <w:p>
@@ -1027,75 +243,39 @@
           <w:szCs w:val="26"/>
         </w:rPr>
       </w:pPr>
-      <w:proofErr w:type="spellStart"/>
       <w:r>
         <w:rPr>
           <w:b/>
           <w:sz w:val="26"/>
           <w:szCs w:val="26"/>
         </w:rPr>
-        <w:t>Cạnh</w:t>
-      </w:r>
-      <w:proofErr w:type="spellEnd"/>
+        <w:t>Cạnh hình vuông</w:t>
+      </w:r>
       <w:r>
         <w:rPr>
           <w:b/>
           <w:sz w:val="26"/>
           <w:szCs w:val="26"/>
         </w:rPr>
-        <w:t xml:space="preserve"> </w:t>
-      </w:r>
-      <w:proofErr w:type="spellStart"/>
+        <w:t xml:space="preserve"> = 1</w:t>
+      </w:r>
       <w:r>
         <w:rPr>
           <w:b/>
           <w:sz w:val="26"/>
           <w:szCs w:val="26"/>
         </w:rPr>
-        <w:t>hình</w:t>
-      </w:r>
-      <w:proofErr w:type="spellEnd"/>
+        <w:t>2</w:t>
+      </w:r>
+      <w:bookmarkStart w:id="0" w:name="_GoBack"/>
+      <w:bookmarkEnd w:id="0"/>
       <w:r>
         <w:rPr>
           <w:b/>
           <w:sz w:val="26"/>
           <w:szCs w:val="26"/>
         </w:rPr>
-        <w:t xml:space="preserve"> </w:t>
-      </w:r>
-      <w:proofErr w:type="spellStart"/>
-      <w:r>
-        <w:rPr>
-          <w:b/>
-          <w:sz w:val="26"/>
-          <w:szCs w:val="26"/>
-        </w:rPr>
-        <w:t>vuông</w:t>
-      </w:r>
-      <w:proofErr w:type="spellEnd"/>
-      <w:r>
-        <w:rPr>
-          <w:b/>
-          <w:sz w:val="26"/>
-          <w:szCs w:val="26"/>
-        </w:rPr>
-        <w:t xml:space="preserve"> = 1</w:t>
-      </w:r>
-      <w:r>
-        <w:rPr>
-          <w:b/>
-          <w:sz w:val="26"/>
-          <w:szCs w:val="26"/>
-        </w:rPr>
-        <w:t>2</w:t>
-      </w:r>
-      <w:r>
-        <w:rPr>
-          <w:b/>
-          <w:sz w:val="26"/>
-          <w:szCs w:val="26"/>
-        </w:rPr>
-        <w:t>cm</w:t>
+        <w:t>m</w:t>
       </w:r>
     </w:p>
     <w:p>
@@ -1113,79 +293,23 @@
           <w:sz w:val="26"/>
           <w:szCs w:val="26"/>
         </w:rPr>
-        <w:t xml:space="preserve">Chu </w:t>
-      </w:r>
-      <w:proofErr w:type="gramStart"/>
+        <w:t xml:space="preserve">Chu vi hình </w:t>
+      </w:r>
       <w:r>
         <w:rPr>
           <w:b/>
           <w:sz w:val="26"/>
           <w:szCs w:val="26"/>
         </w:rPr>
-        <w:t>vi</w:t>
-      </w:r>
-      <w:proofErr w:type="gramEnd"/>
+        <w:t>vuông</w:t>
+      </w:r>
       <w:r>
         <w:rPr>
           <w:b/>
           <w:sz w:val="26"/>
           <w:szCs w:val="26"/>
         </w:rPr>
-        <w:t xml:space="preserve"> </w:t>
-      </w:r>
-      <w:proofErr w:type="spellStart"/>
-      <w:r>
-        <w:rPr>
-          <w:b/>
-          <w:sz w:val="26"/>
-          <w:szCs w:val="26"/>
-        </w:rPr>
-        <w:t>hình</w:t>
-      </w:r>
-      <w:proofErr w:type="spellEnd"/>
-      <w:r>
-        <w:rPr>
-          <w:b/>
-          <w:sz w:val="26"/>
-          <w:szCs w:val="26"/>
-        </w:rPr>
-        <w:t xml:space="preserve"> </w:t>
-      </w:r>
-      <w:proofErr w:type="spellStart"/>
-      <w:r>
-        <w:rPr>
-          <w:b/>
-          <w:sz w:val="26"/>
-          <w:szCs w:val="26"/>
-        </w:rPr>
-        <w:t>vuông</w:t>
-      </w:r>
-      <w:proofErr w:type="spellEnd"/>
-      <w:r>
-        <w:rPr>
-          <w:b/>
-          <w:sz w:val="26"/>
-          <w:szCs w:val="26"/>
-        </w:rPr>
-        <w:t>= &lt;</w:t>
-      </w:r>
-      <w:proofErr w:type="spellStart"/>
-      <w:r>
-        <w:rPr>
-          <w:b/>
-          <w:sz w:val="26"/>
-          <w:szCs w:val="26"/>
-        </w:rPr>
-        <w:t>giá-trị</w:t>
-      </w:r>
-      <w:proofErr w:type="spellEnd"/>
-      <w:r>
-        <w:rPr>
-          <w:b/>
-          <w:sz w:val="26"/>
-          <w:szCs w:val="26"/>
-        </w:rPr>
-        <w:t>&gt;m</w:t>
+        <w:t>= &lt;giá-trị&gt;m</w:t>
       </w:r>
     </w:p>
     <w:p>
@@ -1198,95 +322,29 @@
           <w:vertAlign w:val="superscript"/>
         </w:rPr>
       </w:pPr>
-      <w:proofErr w:type="spellStart"/>
       <w:r>
         <w:rPr>
           <w:b/>
           <w:sz w:val="26"/>
           <w:szCs w:val="26"/>
         </w:rPr>
-        <w:t>Diện</w:t>
-      </w:r>
-      <w:proofErr w:type="spellEnd"/>
+        <w:t xml:space="preserve">Diện tích hình </w:t>
+      </w:r>
       <w:r>
         <w:rPr>
           <w:b/>
           <w:sz w:val="26"/>
           <w:szCs w:val="26"/>
         </w:rPr>
-        <w:t xml:space="preserve"> </w:t>
-      </w:r>
-      <w:proofErr w:type="spellStart"/>
+        <w:t>vuông</w:t>
+      </w:r>
       <w:r>
         <w:rPr>
           <w:b/>
           <w:sz w:val="26"/>
           <w:szCs w:val="26"/>
         </w:rPr>
-        <w:t>tích</w:t>
-      </w:r>
-      <w:proofErr w:type="spellEnd"/>
-      <w:r>
-        <w:rPr>
-          <w:b/>
-          <w:sz w:val="26"/>
-          <w:szCs w:val="26"/>
-        </w:rPr>
-        <w:t xml:space="preserve"> </w:t>
-      </w:r>
-      <w:proofErr w:type="spellStart"/>
-      <w:r>
-        <w:rPr>
-          <w:b/>
-          <w:sz w:val="26"/>
-          <w:szCs w:val="26"/>
-        </w:rPr>
-        <w:t>hình</w:t>
-      </w:r>
-      <w:proofErr w:type="spellEnd"/>
-      <w:r>
-        <w:rPr>
-          <w:b/>
-          <w:sz w:val="26"/>
-          <w:szCs w:val="26"/>
-        </w:rPr>
-        <w:t xml:space="preserve"> </w:t>
-      </w:r>
-      <w:proofErr w:type="spellStart"/>
-      <w:r>
-        <w:rPr>
-          <w:b/>
-          <w:sz w:val="26"/>
-          <w:szCs w:val="26"/>
-        </w:rPr>
-        <w:t>vuông</w:t>
-      </w:r>
-      <w:proofErr w:type="spellEnd"/>
-      <w:r>
-        <w:rPr>
-          <w:b/>
-          <w:sz w:val="26"/>
-          <w:szCs w:val="26"/>
-        </w:rPr>
-        <w:t xml:space="preserve"> = &lt;</w:t>
-      </w:r>
-      <w:proofErr w:type="spellStart"/>
-      <w:r>
-        <w:rPr>
-          <w:b/>
-          <w:sz w:val="26"/>
-          <w:szCs w:val="26"/>
-        </w:rPr>
-        <w:t>giá-trị</w:t>
-      </w:r>
-      <w:proofErr w:type="spellEnd"/>
-      <w:r>
-        <w:rPr>
-          <w:b/>
-          <w:sz w:val="26"/>
-          <w:szCs w:val="26"/>
-        </w:rPr>
-        <w:t>&gt;m</w:t>
+        <w:t xml:space="preserve"> = &lt;giá-trị&gt;m</w:t>
       </w:r>
       <w:r>
         <w:rPr>
@@ -1325,102 +383,14 @@
           <w:szCs w:val="26"/>
           <w:lang w:val="vi-VN"/>
         </w:rPr>
-        <w:t>Vi</w:t>
-      </w:r>
-      <w:r>
-        <w:rPr>
-          <w:sz w:val="26"/>
-          <w:szCs w:val="26"/>
-          <w:lang w:val="vi-VN"/>
-        </w:rPr>
-        <w:t>ế</w:t>
-      </w:r>
-      <w:r>
-        <w:rPr>
-          <w:sz w:val="26"/>
-          <w:szCs w:val="26"/>
-          <w:lang w:val="vi-VN"/>
-        </w:rPr>
-        <w:t>t chương trình web tính chu</w:t>
-      </w:r>
-      <w:r>
-        <w:rPr>
-          <w:sz w:val="26"/>
-          <w:szCs w:val="26"/>
-          <w:lang w:val="vi-VN"/>
-        </w:rPr>
-        <w:t xml:space="preserve"> vi, diên tích c</w:t>
-      </w:r>
-      <w:r>
-        <w:rPr>
-          <w:sz w:val="26"/>
-          <w:szCs w:val="26"/>
-          <w:lang w:val="vi-VN"/>
-        </w:rPr>
-        <w:t>ủ</w:t>
-      </w:r>
-      <w:r>
-        <w:rPr>
-          <w:sz w:val="26"/>
-          <w:szCs w:val="26"/>
-          <w:lang w:val="vi-VN"/>
-        </w:rPr>
-        <w:t>a hình tròn có đư</w:t>
-      </w:r>
-      <w:r>
-        <w:rPr>
-          <w:sz w:val="26"/>
-          <w:szCs w:val="26"/>
-          <w:lang w:val="vi-VN"/>
-        </w:rPr>
-        <w:t>ờ</w:t>
-      </w:r>
-      <w:r>
-        <w:rPr>
-          <w:sz w:val="26"/>
-          <w:szCs w:val="26"/>
-          <w:lang w:val="vi-VN"/>
-        </w:rPr>
-        <w:t>ng kính = 6cm</w:t>
-      </w:r>
-      <w:r>
-        <w:rPr>
-          <w:sz w:val="26"/>
-          <w:szCs w:val="26"/>
-        </w:rPr>
-        <w:t xml:space="preserve"> </w:t>
-      </w:r>
-      <w:proofErr w:type="spellStart"/>
-      <w:r>
-        <w:rPr>
-          <w:sz w:val="26"/>
-          <w:szCs w:val="26"/>
-        </w:rPr>
-        <w:t>sử</w:t>
-      </w:r>
-      <w:proofErr w:type="spellEnd"/>
-      <w:r>
-        <w:rPr>
-          <w:sz w:val="26"/>
-          <w:szCs w:val="26"/>
-        </w:rPr>
-        <w:t xml:space="preserve"> </w:t>
-      </w:r>
-      <w:proofErr w:type="spellStart"/>
-      <w:r>
-        <w:rPr>
-          <w:sz w:val="26"/>
-          <w:szCs w:val="26"/>
-        </w:rPr>
-        <w:t>dụng</w:t>
-      </w:r>
-      <w:proofErr w:type="spellEnd"/>
-      <w:r>
-        <w:rPr>
-          <w:sz w:val="26"/>
-          <w:szCs w:val="26"/>
-        </w:rPr>
-        <w:t xml:space="preserve"> PHP</w:t>
+        <w:t>Viết chương trình web tính chu vi, diên tích của hình tròn có đường kính = 6cm</w:t>
+      </w:r>
+      <w:r>
+        <w:rPr>
+          <w:sz w:val="26"/>
+          <w:szCs w:val="26"/>
+        </w:rPr>
+        <w:t xml:space="preserve"> sử dụng PHP</w:t>
       </w:r>
     </w:p>
     <w:p>
@@ -1431,117 +401,12 @@
           <w:szCs w:val="26"/>
         </w:rPr>
       </w:pPr>
-      <w:proofErr w:type="spellStart"/>
-      <w:r>
-        <w:rPr>
-          <w:sz w:val="26"/>
-          <w:szCs w:val="26"/>
-        </w:rPr>
-        <w:t>Kết</w:t>
-      </w:r>
-      <w:proofErr w:type="spellEnd"/>
-      <w:r>
-        <w:rPr>
-          <w:sz w:val="26"/>
-          <w:szCs w:val="26"/>
-        </w:rPr>
-        <w:t xml:space="preserve"> </w:t>
-      </w:r>
-      <w:proofErr w:type="spellStart"/>
-      <w:r>
-        <w:rPr>
-          <w:sz w:val="26"/>
-          <w:szCs w:val="26"/>
-        </w:rPr>
-        <w:t>quả</w:t>
-      </w:r>
-      <w:proofErr w:type="spellEnd"/>
-      <w:r>
-        <w:rPr>
-          <w:sz w:val="26"/>
-          <w:szCs w:val="26"/>
-        </w:rPr>
-        <w:t xml:space="preserve"> </w:t>
-      </w:r>
-      <w:proofErr w:type="spellStart"/>
-      <w:r>
-        <w:rPr>
-          <w:sz w:val="26"/>
-          <w:szCs w:val="26"/>
-        </w:rPr>
-        <w:t>hiển</w:t>
-      </w:r>
-      <w:proofErr w:type="spellEnd"/>
-      <w:r>
-        <w:rPr>
-          <w:sz w:val="26"/>
-          <w:szCs w:val="26"/>
-        </w:rPr>
-        <w:t xml:space="preserve"> </w:t>
-      </w:r>
-      <w:proofErr w:type="spellStart"/>
-      <w:r>
-        <w:rPr>
-          <w:sz w:val="26"/>
-          <w:szCs w:val="26"/>
-        </w:rPr>
-        <w:t>thị</w:t>
-      </w:r>
-      <w:proofErr w:type="spellEnd"/>
-      <w:r>
-        <w:rPr>
-          <w:sz w:val="26"/>
-          <w:szCs w:val="26"/>
-        </w:rPr>
-        <w:t xml:space="preserve"> </w:t>
-      </w:r>
-      <w:proofErr w:type="spellStart"/>
-      <w:r>
-        <w:rPr>
-          <w:sz w:val="26"/>
-          <w:szCs w:val="26"/>
-        </w:rPr>
-        <w:t>sẽ</w:t>
-      </w:r>
-      <w:proofErr w:type="spellEnd"/>
-      <w:r>
-        <w:rPr>
-          <w:sz w:val="26"/>
-          <w:szCs w:val="26"/>
-        </w:rPr>
-        <w:t xml:space="preserve"> </w:t>
-      </w:r>
-      <w:proofErr w:type="spellStart"/>
-      <w:r>
-        <w:rPr>
-          <w:sz w:val="26"/>
-          <w:szCs w:val="26"/>
-        </w:rPr>
-        <w:t>có</w:t>
-      </w:r>
-      <w:proofErr w:type="spellEnd"/>
-      <w:r>
-        <w:rPr>
-          <w:sz w:val="26"/>
-          <w:szCs w:val="26"/>
-        </w:rPr>
-        <w:t xml:space="preserve"> </w:t>
-      </w:r>
-      <w:proofErr w:type="spellStart"/>
-      <w:r>
-        <w:rPr>
-          <w:sz w:val="26"/>
-          <w:szCs w:val="26"/>
-        </w:rPr>
-        <w:t>dạng</w:t>
-      </w:r>
-      <w:proofErr w:type="spellEnd"/>
-      <w:r>
-        <w:rPr>
-          <w:sz w:val="26"/>
-          <w:szCs w:val="26"/>
-        </w:rPr>
-        <w:t>:</w:t>
+      <w:r>
+        <w:rPr>
+          <w:sz w:val="26"/>
+          <w:szCs w:val="26"/>
+        </w:rPr>
+        <w:t>Kết quả hiển thị sẽ có dạng:</w:t>
       </w:r>
     </w:p>
     <w:p>
@@ -1553,93 +418,37 @@
           <w:szCs w:val="26"/>
         </w:rPr>
       </w:pPr>
-      <w:proofErr w:type="spellStart"/>
       <w:r>
         <w:rPr>
           <w:b/>
           <w:sz w:val="26"/>
           <w:szCs w:val="26"/>
         </w:rPr>
-        <w:t>Đường</w:t>
-      </w:r>
-      <w:proofErr w:type="spellEnd"/>
+        <w:t>Đường kính hình tròn</w:t>
+      </w:r>
       <w:r>
         <w:rPr>
           <w:b/>
           <w:sz w:val="26"/>
           <w:szCs w:val="26"/>
         </w:rPr>
-        <w:t xml:space="preserve"> </w:t>
-      </w:r>
-      <w:proofErr w:type="spellStart"/>
+        <w:t xml:space="preserve"> = </w:t>
+      </w:r>
       <w:r>
         <w:rPr>
           <w:b/>
           <w:sz w:val="26"/>
           <w:szCs w:val="26"/>
         </w:rPr>
-        <w:t>kính</w:t>
-      </w:r>
-      <w:proofErr w:type="spellEnd"/>
+        <w:t>6</w:t>
+      </w:r>
       <w:r>
         <w:rPr>
           <w:b/>
           <w:sz w:val="26"/>
           <w:szCs w:val="26"/>
         </w:rPr>
-        <w:t xml:space="preserve"> </w:t>
-      </w:r>
-      <w:proofErr w:type="spellStart"/>
-      <w:r>
-        <w:rPr>
-          <w:b/>
-          <w:sz w:val="26"/>
-          <w:szCs w:val="26"/>
-        </w:rPr>
-        <w:t>hình</w:t>
-      </w:r>
-      <w:proofErr w:type="spellEnd"/>
-      <w:r>
-        <w:rPr>
-          <w:b/>
-          <w:sz w:val="26"/>
-          <w:szCs w:val="26"/>
-        </w:rPr>
-        <w:t xml:space="preserve"> </w:t>
-      </w:r>
-      <w:proofErr w:type="spellStart"/>
-      <w:r>
-        <w:rPr>
-          <w:b/>
-          <w:sz w:val="26"/>
-          <w:szCs w:val="26"/>
-        </w:rPr>
-        <w:t>tròn</w:t>
-      </w:r>
-      <w:proofErr w:type="spellEnd"/>
-      <w:r>
-        <w:rPr>
-          <w:b/>
-          <w:sz w:val="26"/>
-          <w:szCs w:val="26"/>
-        </w:rPr>
-        <w:t xml:space="preserve"> = </w:t>
-      </w:r>
-      <w:r>
-        <w:rPr>
-          <w:b/>
-          <w:sz w:val="26"/>
-          <w:szCs w:val="26"/>
-        </w:rPr>
-        <w:t>6</w:t>
-      </w:r>
-      <w:r>
-        <w:rPr>
-          <w:b/>
-          <w:sz w:val="26"/>
-          <w:szCs w:val="26"/>
-        </w:rPr>
-        <w:t>cm</w:t>
+        <w:t>m</w:t>
       </w:r>
     </w:p>
     <w:p>
@@ -1657,79 +466,15 @@
           <w:sz w:val="26"/>
           <w:szCs w:val="26"/>
         </w:rPr>
-        <w:t xml:space="preserve">Chu </w:t>
-      </w:r>
-      <w:proofErr w:type="gramStart"/>
+        <w:t>Chu vi hình tròn</w:t>
+      </w:r>
       <w:r>
         <w:rPr>
           <w:b/>
           <w:sz w:val="26"/>
           <w:szCs w:val="26"/>
         </w:rPr>
-        <w:t>vi</w:t>
-      </w:r>
-      <w:proofErr w:type="gramEnd"/>
-      <w:r>
-        <w:rPr>
-          <w:b/>
-          <w:sz w:val="26"/>
-          <w:szCs w:val="26"/>
-        </w:rPr>
-        <w:t xml:space="preserve"> </w:t>
-      </w:r>
-      <w:proofErr w:type="spellStart"/>
-      <w:r>
-        <w:rPr>
-          <w:b/>
-          <w:sz w:val="26"/>
-          <w:szCs w:val="26"/>
-        </w:rPr>
-        <w:t>hình</w:t>
-      </w:r>
-      <w:proofErr w:type="spellEnd"/>
-      <w:r>
-        <w:rPr>
-          <w:b/>
-          <w:sz w:val="26"/>
-          <w:szCs w:val="26"/>
-        </w:rPr>
-        <w:t xml:space="preserve"> </w:t>
-      </w:r>
-      <w:proofErr w:type="spellStart"/>
-      <w:r>
-        <w:rPr>
-          <w:b/>
-          <w:sz w:val="26"/>
-          <w:szCs w:val="26"/>
-        </w:rPr>
-        <w:t>tròn</w:t>
-      </w:r>
-      <w:proofErr w:type="spellEnd"/>
-      <w:r>
-        <w:rPr>
-          <w:b/>
-          <w:sz w:val="26"/>
-          <w:szCs w:val="26"/>
-        </w:rPr>
-        <w:t>= &lt;</w:t>
-      </w:r>
-      <w:proofErr w:type="spellStart"/>
-      <w:r>
-        <w:rPr>
-          <w:b/>
-          <w:sz w:val="26"/>
-          <w:szCs w:val="26"/>
-        </w:rPr>
-        <w:t>giá-trị</w:t>
-      </w:r>
-      <w:proofErr w:type="spellEnd"/>
-      <w:r>
-        <w:rPr>
-          <w:b/>
-          <w:sz w:val="26"/>
-          <w:szCs w:val="26"/>
-        </w:rPr>
-        <w:t>&gt;m</w:t>
+        <w:t>= &lt;giá-trị&gt;m</w:t>
       </w:r>
     </w:p>
     <w:p>
@@ -1742,95 +487,29 @@
           <w:vertAlign w:val="superscript"/>
         </w:rPr>
       </w:pPr>
-      <w:proofErr w:type="spellStart"/>
       <w:r>
         <w:rPr>
           <w:b/>
           <w:sz w:val="26"/>
           <w:szCs w:val="26"/>
         </w:rPr>
-        <w:t>Diện</w:t>
-      </w:r>
-      <w:proofErr w:type="spellEnd"/>
+        <w:t xml:space="preserve">Diện tích hình </w:t>
+      </w:r>
       <w:r>
         <w:rPr>
           <w:b/>
           <w:sz w:val="26"/>
           <w:szCs w:val="26"/>
         </w:rPr>
-        <w:t xml:space="preserve"> </w:t>
-      </w:r>
-      <w:proofErr w:type="spellStart"/>
+        <w:t>tròn</w:t>
+      </w:r>
       <w:r>
         <w:rPr>
           <w:b/>
           <w:sz w:val="26"/>
           <w:szCs w:val="26"/>
         </w:rPr>
-        <w:t>tích</w:t>
-      </w:r>
-      <w:proofErr w:type="spellEnd"/>
-      <w:r>
-        <w:rPr>
-          <w:b/>
-          <w:sz w:val="26"/>
-          <w:szCs w:val="26"/>
-        </w:rPr>
-        <w:t xml:space="preserve"> </w:t>
-      </w:r>
-      <w:proofErr w:type="spellStart"/>
-      <w:r>
-        <w:rPr>
-          <w:b/>
-          <w:sz w:val="26"/>
-          <w:szCs w:val="26"/>
-        </w:rPr>
-        <w:t>hình</w:t>
-      </w:r>
-      <w:proofErr w:type="spellEnd"/>
-      <w:r>
-        <w:rPr>
-          <w:b/>
-          <w:sz w:val="26"/>
-          <w:szCs w:val="26"/>
-        </w:rPr>
-        <w:t xml:space="preserve"> </w:t>
-      </w:r>
-      <w:proofErr w:type="spellStart"/>
-      <w:r>
-        <w:rPr>
-          <w:b/>
-          <w:sz w:val="26"/>
-          <w:szCs w:val="26"/>
-        </w:rPr>
-        <w:t>tròn</w:t>
-      </w:r>
-      <w:proofErr w:type="spellEnd"/>
-      <w:r>
-        <w:rPr>
-          <w:b/>
-          <w:sz w:val="26"/>
-          <w:szCs w:val="26"/>
-        </w:rPr>
-        <w:t xml:space="preserve"> = &lt;</w:t>
-      </w:r>
-      <w:proofErr w:type="spellStart"/>
-      <w:r>
-        <w:rPr>
-          <w:b/>
-          <w:sz w:val="26"/>
-          <w:szCs w:val="26"/>
-        </w:rPr>
-        <w:t>giá-trị</w:t>
-      </w:r>
-      <w:proofErr w:type="spellEnd"/>
-      <w:r>
-        <w:rPr>
-          <w:b/>
-          <w:sz w:val="26"/>
-          <w:szCs w:val="26"/>
-        </w:rPr>
-        <w:t>&gt;m</w:t>
+        <w:t xml:space="preserve"> = &lt;giá-trị&gt;m</w:t>
       </w:r>
       <w:r>
         <w:rPr>
@@ -1862,165 +541,26 @@
           <w:szCs w:val="26"/>
         </w:rPr>
       </w:pPr>
-      <w:proofErr w:type="spellStart"/>
-      <w:r>
-        <w:rPr>
-          <w:sz w:val="26"/>
-          <w:szCs w:val="26"/>
-        </w:rPr>
-        <w:t>Hiển</w:t>
-      </w:r>
-      <w:proofErr w:type="spellEnd"/>
-      <w:r>
-        <w:rPr>
-          <w:sz w:val="26"/>
-          <w:szCs w:val="26"/>
-        </w:rPr>
-        <w:t xml:space="preserve"> </w:t>
-      </w:r>
-      <w:proofErr w:type="spellStart"/>
-      <w:r>
-        <w:rPr>
-          <w:sz w:val="26"/>
-          <w:szCs w:val="26"/>
-        </w:rPr>
-        <w:t>thị</w:t>
-      </w:r>
-      <w:proofErr w:type="spellEnd"/>
-      <w:r>
-        <w:rPr>
-          <w:sz w:val="26"/>
-          <w:szCs w:val="26"/>
-        </w:rPr>
-        <w:t xml:space="preserve"> </w:t>
-      </w:r>
-      <w:proofErr w:type="spellStart"/>
-      <w:r>
-        <w:rPr>
-          <w:sz w:val="26"/>
-          <w:szCs w:val="26"/>
-        </w:rPr>
-        <w:t>chuỗi</w:t>
-      </w:r>
-      <w:proofErr w:type="spellEnd"/>
-      <w:r>
-        <w:rPr>
-          <w:sz w:val="26"/>
-          <w:szCs w:val="26"/>
-        </w:rPr>
-        <w:t xml:space="preserve"> </w:t>
-      </w:r>
-      <w:proofErr w:type="spellStart"/>
-      <w:r>
-        <w:rPr>
-          <w:sz w:val="26"/>
-          <w:szCs w:val="26"/>
-        </w:rPr>
-        <w:t>với</w:t>
-      </w:r>
-      <w:proofErr w:type="spellEnd"/>
-      <w:r>
-        <w:rPr>
-          <w:sz w:val="26"/>
-          <w:szCs w:val="26"/>
-        </w:rPr>
-        <w:t xml:space="preserve"> </w:t>
-      </w:r>
-      <w:proofErr w:type="spellStart"/>
-      <w:r>
-        <w:rPr>
-          <w:sz w:val="26"/>
-          <w:szCs w:val="26"/>
-        </w:rPr>
-        <w:t>mô</w:t>
-      </w:r>
-      <w:proofErr w:type="spellEnd"/>
-      <w:r>
-        <w:rPr>
-          <w:sz w:val="26"/>
-          <w:szCs w:val="26"/>
-        </w:rPr>
-        <w:t xml:space="preserve"> </w:t>
-      </w:r>
-      <w:proofErr w:type="spellStart"/>
-      <w:r>
-        <w:rPr>
-          <w:sz w:val="26"/>
-          <w:szCs w:val="26"/>
-        </w:rPr>
-        <w:t>tả</w:t>
-      </w:r>
-      <w:proofErr w:type="spellEnd"/>
-      <w:r>
-        <w:rPr>
-          <w:sz w:val="26"/>
-          <w:szCs w:val="26"/>
-        </w:rPr>
-        <w:t xml:space="preserve"> </w:t>
-      </w:r>
-      <w:proofErr w:type="spellStart"/>
-      <w:r>
-        <w:rPr>
-          <w:sz w:val="26"/>
-          <w:szCs w:val="26"/>
-        </w:rPr>
-        <w:t>như</w:t>
-      </w:r>
-      <w:proofErr w:type="spellEnd"/>
-      <w:r>
-        <w:rPr>
-          <w:sz w:val="26"/>
-          <w:szCs w:val="26"/>
-        </w:rPr>
-        <w:t xml:space="preserve"> </w:t>
-      </w:r>
-      <w:proofErr w:type="spellStart"/>
-      <w:r>
-        <w:rPr>
-          <w:sz w:val="26"/>
-          <w:szCs w:val="26"/>
-        </w:rPr>
-        <w:t>sau</w:t>
-      </w:r>
-      <w:proofErr w:type="spellEnd"/>
-      <w:r>
-        <w:rPr>
-          <w:sz w:val="26"/>
-          <w:szCs w:val="26"/>
-        </w:rPr>
-        <w:t xml:space="preserve"> </w:t>
-      </w:r>
-      <w:proofErr w:type="spellStart"/>
-      <w:r>
-        <w:rPr>
-          <w:sz w:val="26"/>
-          <w:szCs w:val="26"/>
-        </w:rPr>
-        <w:t>sử</w:t>
-      </w:r>
-      <w:proofErr w:type="spellEnd"/>
-      <w:r>
-        <w:rPr>
-          <w:sz w:val="26"/>
-          <w:szCs w:val="26"/>
-        </w:rPr>
-        <w:t xml:space="preserve"> </w:t>
-      </w:r>
-      <w:proofErr w:type="spellStart"/>
-      <w:r>
-        <w:rPr>
-          <w:sz w:val="26"/>
-          <w:szCs w:val="26"/>
-        </w:rPr>
-        <w:t>dụng</w:t>
-      </w:r>
-      <w:proofErr w:type="spellEnd"/>
-      <w:r>
-        <w:rPr>
-          <w:sz w:val="26"/>
-          <w:szCs w:val="26"/>
-        </w:rPr>
-        <w:t xml:space="preserve"> PHP</w:t>
+      <w:r>
+        <w:rPr>
+          <w:sz w:val="26"/>
+          <w:szCs w:val="26"/>
+        </w:rPr>
+        <w:t xml:space="preserve">Hiển thị chuỗi </w:t>
+      </w:r>
+      <w:r>
+        <w:rPr>
+          <w:sz w:val="26"/>
+          <w:szCs w:val="26"/>
+        </w:rPr>
+        <w:t>với mô tả như sau</w:t>
+      </w:r>
+      <w:r>
+        <w:rPr>
+          <w:sz w:val="26"/>
+          <w:szCs w:val="26"/>
+        </w:rPr>
+        <w:t xml:space="preserve"> sử dụng PHP</w:t>
       </w:r>
       <w:r>
         <w:rPr>
@@ -2042,92 +582,33 @@
           <w:szCs w:val="26"/>
         </w:rPr>
       </w:pPr>
-      <w:proofErr w:type="spellStart"/>
-      <w:r>
-        <w:rPr>
-          <w:sz w:val="26"/>
-          <w:szCs w:val="26"/>
-        </w:rPr>
-        <w:t>Chuỗi</w:t>
-      </w:r>
-      <w:proofErr w:type="spellEnd"/>
-      <w:r>
-        <w:rPr>
-          <w:sz w:val="26"/>
-          <w:szCs w:val="26"/>
-        </w:rPr>
-        <w:t xml:space="preserve"> </w:t>
-      </w:r>
-      <w:proofErr w:type="spellStart"/>
-      <w:r>
-        <w:rPr>
-          <w:sz w:val="26"/>
-          <w:szCs w:val="26"/>
-        </w:rPr>
-        <w:t>ký</w:t>
-      </w:r>
-      <w:proofErr w:type="spellEnd"/>
-      <w:r>
-        <w:rPr>
-          <w:sz w:val="26"/>
-          <w:szCs w:val="26"/>
-        </w:rPr>
-        <w:t xml:space="preserve"> </w:t>
-      </w:r>
-      <w:proofErr w:type="spellStart"/>
-      <w:r>
-        <w:rPr>
-          <w:sz w:val="26"/>
-          <w:szCs w:val="26"/>
-        </w:rPr>
-        <w:t>tự</w:t>
-      </w:r>
-      <w:proofErr w:type="spellEnd"/>
-      <w:r>
-        <w:rPr>
-          <w:sz w:val="26"/>
-          <w:szCs w:val="26"/>
-        </w:rPr>
-        <w:t xml:space="preserve"> </w:t>
-      </w:r>
-      <w:proofErr w:type="spellStart"/>
-      <w:r>
-        <w:rPr>
-          <w:sz w:val="26"/>
-          <w:szCs w:val="26"/>
-        </w:rPr>
-        <w:t>từ</w:t>
-      </w:r>
-      <w:proofErr w:type="spellEnd"/>
-      <w:r>
-        <w:rPr>
-          <w:sz w:val="26"/>
-          <w:szCs w:val="26"/>
-        </w:rPr>
-        <w:t xml:space="preserve"> 1 </w:t>
-      </w:r>
-      <w:proofErr w:type="spellStart"/>
-      <w:r>
-        <w:rPr>
-          <w:sz w:val="26"/>
-          <w:szCs w:val="26"/>
-        </w:rPr>
-        <w:t>đế</w:t>
-      </w:r>
-      <w:r>
-        <w:rPr>
-          <w:sz w:val="26"/>
-          <w:szCs w:val="26"/>
-        </w:rPr>
-        <w:t>n</w:t>
-      </w:r>
-      <w:proofErr w:type="spellEnd"/>
-      <w:r>
-        <w:rPr>
-          <w:sz w:val="26"/>
-          <w:szCs w:val="26"/>
-        </w:rPr>
-        <w:t xml:space="preserve"> 50</w:t>
+      <w:r>
+        <w:rPr>
+          <w:sz w:val="26"/>
+          <w:szCs w:val="26"/>
+        </w:rPr>
+        <w:t xml:space="preserve">Chuỗi </w:t>
+      </w:r>
+      <w:r>
+        <w:rPr>
+          <w:sz w:val="26"/>
+          <w:szCs w:val="26"/>
+        </w:rPr>
+        <w:t>ký tự</w:t>
+      </w:r>
+      <w:r>
+        <w:rPr>
+          <w:sz w:val="26"/>
+          <w:szCs w:val="26"/>
+        </w:rPr>
+        <w:t xml:space="preserve"> từ 1 đế</w:t>
+      </w:r>
+      <w:r>
+        <w:rPr>
+          <w:sz w:val="26"/>
+          <w:szCs w:val="26"/>
+        </w:rPr>
+        <w:t>n 50</w:t>
       </w:r>
     </w:p>
     <w:p>
@@ -2142,7 +623,6 @@
           <w:szCs w:val="26"/>
         </w:rPr>
       </w:pPr>
-      <w:proofErr w:type="spellStart"/>
       <w:r>
         <w:rPr>
           <w:sz w:val="26"/>
@@ -2155,102 +635,21 @@
           <w:sz w:val="26"/>
           <w:szCs w:val="26"/>
         </w:rPr>
-        <w:t>hân</w:t>
-      </w:r>
-      <w:proofErr w:type="spellEnd"/>
-      <w:r>
-        <w:rPr>
-          <w:sz w:val="26"/>
-          <w:szCs w:val="26"/>
-        </w:rPr>
-        <w:t xml:space="preserve"> </w:t>
-      </w:r>
-      <w:proofErr w:type="spellStart"/>
-      <w:r>
-        <w:rPr>
-          <w:sz w:val="26"/>
-          <w:szCs w:val="26"/>
-        </w:rPr>
-        <w:t>cách</w:t>
-      </w:r>
-      <w:proofErr w:type="spellEnd"/>
-      <w:r>
-        <w:rPr>
-          <w:sz w:val="26"/>
-          <w:szCs w:val="26"/>
-        </w:rPr>
-        <w:t xml:space="preserve"> </w:t>
-      </w:r>
-      <w:proofErr w:type="spellStart"/>
-      <w:r>
-        <w:rPr>
-          <w:sz w:val="26"/>
-          <w:szCs w:val="26"/>
-        </w:rPr>
-        <w:t>nhau</w:t>
-      </w:r>
-      <w:proofErr w:type="spellEnd"/>
-      <w:r>
-        <w:rPr>
-          <w:sz w:val="26"/>
-          <w:szCs w:val="26"/>
-        </w:rPr>
-        <w:t xml:space="preserve"> </w:t>
-      </w:r>
-      <w:proofErr w:type="spellStart"/>
-      <w:r>
-        <w:rPr>
-          <w:sz w:val="26"/>
-          <w:szCs w:val="26"/>
-        </w:rPr>
-        <w:t>bởi</w:t>
-      </w:r>
-      <w:proofErr w:type="spellEnd"/>
-      <w:r>
-        <w:rPr>
-          <w:sz w:val="26"/>
-          <w:szCs w:val="26"/>
-        </w:rPr>
-        <w:t xml:space="preserve"> </w:t>
-      </w:r>
-      <w:proofErr w:type="spellStart"/>
-      <w:r>
-        <w:rPr>
-          <w:sz w:val="26"/>
-          <w:szCs w:val="26"/>
-        </w:rPr>
-        <w:t>ký</w:t>
-      </w:r>
-      <w:proofErr w:type="spellEnd"/>
-      <w:r>
-        <w:rPr>
-          <w:sz w:val="26"/>
-          <w:szCs w:val="26"/>
-        </w:rPr>
-        <w:t xml:space="preserve"> </w:t>
-      </w:r>
-      <w:proofErr w:type="spellStart"/>
-      <w:r>
-        <w:rPr>
-          <w:sz w:val="26"/>
-          <w:szCs w:val="26"/>
-        </w:rPr>
-        <w:t>tự</w:t>
-      </w:r>
-      <w:proofErr w:type="spellEnd"/>
-      <w:r>
-        <w:rPr>
-          <w:sz w:val="26"/>
-          <w:szCs w:val="26"/>
-        </w:rPr>
-        <w:t xml:space="preserve"> </w:t>
-      </w:r>
-      <w:r>
-        <w:rPr>
-          <w:sz w:val="26"/>
-          <w:szCs w:val="26"/>
-        </w:rPr>
-        <w:t>–</w:t>
+        <w:t xml:space="preserve">hân cách nhau bởi </w:t>
+      </w:r>
+      <w:r>
+        <w:rPr>
+          <w:sz w:val="26"/>
+          <w:szCs w:val="26"/>
+        </w:rPr>
+        <w:t>ký tự</w:t>
+      </w:r>
+      <w:r>
+        <w:rPr>
+          <w:sz w:val="26"/>
+          <w:szCs w:val="26"/>
+        </w:rPr>
+        <w:t xml:space="preserve"> –</w:t>
       </w:r>
     </w:p>
     <w:p>
@@ -2265,7 +664,6 @@
           <w:szCs w:val="26"/>
         </w:rPr>
       </w:pPr>
-      <w:proofErr w:type="spellStart"/>
       <w:r>
         <w:rPr>
           <w:sz w:val="26"/>
@@ -2278,183 +676,15 @@
           <w:sz w:val="26"/>
           <w:szCs w:val="26"/>
         </w:rPr>
-        <w:t>hông</w:t>
-      </w:r>
-      <w:proofErr w:type="spellEnd"/>
-      <w:r>
-        <w:rPr>
-          <w:sz w:val="26"/>
-          <w:szCs w:val="26"/>
-        </w:rPr>
-        <w:t xml:space="preserve"> </w:t>
-      </w:r>
-      <w:proofErr w:type="spellStart"/>
-      <w:r>
-        <w:rPr>
-          <w:sz w:val="26"/>
-          <w:szCs w:val="26"/>
-        </w:rPr>
-        <w:t>có</w:t>
-      </w:r>
-      <w:proofErr w:type="spellEnd"/>
-      <w:r>
-        <w:rPr>
-          <w:sz w:val="26"/>
-          <w:szCs w:val="26"/>
-        </w:rPr>
-        <w:t xml:space="preserve"> </w:t>
-      </w:r>
-      <w:proofErr w:type="spellStart"/>
-      <w:r>
-        <w:rPr>
-          <w:sz w:val="26"/>
-          <w:szCs w:val="26"/>
-        </w:rPr>
-        <w:t>ký</w:t>
-      </w:r>
-      <w:proofErr w:type="spellEnd"/>
-      <w:r>
-        <w:rPr>
-          <w:sz w:val="26"/>
-          <w:szCs w:val="26"/>
-        </w:rPr>
-        <w:t xml:space="preserve"> </w:t>
-      </w:r>
-      <w:proofErr w:type="spellStart"/>
-      <w:r>
-        <w:rPr>
-          <w:sz w:val="26"/>
-          <w:szCs w:val="26"/>
-        </w:rPr>
-        <w:t>tự</w:t>
-      </w:r>
-      <w:proofErr w:type="spellEnd"/>
-      <w:r>
-        <w:rPr>
-          <w:sz w:val="26"/>
-          <w:szCs w:val="26"/>
-        </w:rPr>
-        <w:t xml:space="preserve"> </w:t>
-      </w:r>
-      <w:r>
-        <w:rPr>
-          <w:sz w:val="26"/>
-          <w:szCs w:val="26"/>
-        </w:rPr>
-        <w:t>–</w:t>
-      </w:r>
-      <w:r>
-        <w:rPr>
-          <w:sz w:val="26"/>
-          <w:szCs w:val="26"/>
-        </w:rPr>
-        <w:t xml:space="preserve"> </w:t>
-      </w:r>
-      <w:proofErr w:type="spellStart"/>
-      <w:r>
-        <w:rPr>
-          <w:sz w:val="26"/>
-          <w:szCs w:val="26"/>
-        </w:rPr>
-        <w:t>này</w:t>
-      </w:r>
-      <w:proofErr w:type="spellEnd"/>
-      <w:r>
-        <w:rPr>
-          <w:sz w:val="26"/>
-          <w:szCs w:val="26"/>
-        </w:rPr>
-        <w:t xml:space="preserve"> ở </w:t>
-      </w:r>
-      <w:proofErr w:type="spellStart"/>
-      <w:r>
-        <w:rPr>
-          <w:sz w:val="26"/>
-          <w:szCs w:val="26"/>
-        </w:rPr>
-        <w:t>đầu</w:t>
-      </w:r>
-      <w:proofErr w:type="spellEnd"/>
-      <w:r>
-        <w:rPr>
-          <w:sz w:val="26"/>
-          <w:szCs w:val="26"/>
-        </w:rPr>
-        <w:t xml:space="preserve"> </w:t>
-      </w:r>
-      <w:proofErr w:type="spellStart"/>
-      <w:r>
-        <w:rPr>
-          <w:sz w:val="26"/>
-          <w:szCs w:val="26"/>
-        </w:rPr>
-        <w:t>và</w:t>
-      </w:r>
-      <w:proofErr w:type="spellEnd"/>
-      <w:r>
-        <w:rPr>
-          <w:sz w:val="26"/>
-          <w:szCs w:val="26"/>
-        </w:rPr>
-        <w:t xml:space="preserve"> </w:t>
-      </w:r>
-      <w:proofErr w:type="spellStart"/>
-      <w:r>
-        <w:rPr>
-          <w:sz w:val="26"/>
-          <w:szCs w:val="26"/>
-        </w:rPr>
-        <w:t>cuối</w:t>
-      </w:r>
-      <w:proofErr w:type="spellEnd"/>
-      <w:r>
-        <w:rPr>
-          <w:sz w:val="26"/>
-          <w:szCs w:val="26"/>
-        </w:rPr>
-        <w:t xml:space="preserve"> </w:t>
-      </w:r>
-      <w:proofErr w:type="spellStart"/>
-      <w:r>
-        <w:rPr>
-          <w:sz w:val="26"/>
-          <w:szCs w:val="26"/>
-        </w:rPr>
-        <w:t>của</w:t>
-      </w:r>
-      <w:proofErr w:type="spellEnd"/>
-      <w:r>
-        <w:rPr>
-          <w:sz w:val="26"/>
-          <w:szCs w:val="26"/>
-        </w:rPr>
-        <w:t xml:space="preserve"> </w:t>
-      </w:r>
-      <w:proofErr w:type="spellStart"/>
-      <w:r>
-        <w:rPr>
-          <w:sz w:val="26"/>
-          <w:szCs w:val="26"/>
-        </w:rPr>
-        <w:t>chuỗi</w:t>
-      </w:r>
-      <w:proofErr w:type="spellEnd"/>
-      <w:r>
-        <w:rPr>
-          <w:sz w:val="26"/>
-          <w:szCs w:val="26"/>
-        </w:rPr>
-        <w:t xml:space="preserve"> </w:t>
-      </w:r>
-      <w:proofErr w:type="spellStart"/>
-      <w:r>
-        <w:rPr>
-          <w:sz w:val="26"/>
-          <w:szCs w:val="26"/>
-        </w:rPr>
-        <w:t>đó</w:t>
-      </w:r>
-      <w:proofErr w:type="spellEnd"/>
+        <w:t>hông có ký tự – này ở đầu và cuối của chuỗi</w:t>
+      </w:r>
+      <w:r>
+        <w:rPr>
+          <w:sz w:val="26"/>
+          <w:szCs w:val="26"/>
+        </w:rPr>
+        <w:t xml:space="preserve"> đó</w:t>
+      </w:r>
     </w:p>
     <w:p>
       <w:pPr>
@@ -2468,108 +698,19 @@
           <w:szCs w:val="26"/>
         </w:rPr>
       </w:pPr>
-      <w:proofErr w:type="spellStart"/>
-      <w:r>
-        <w:rPr>
-          <w:sz w:val="26"/>
-          <w:szCs w:val="26"/>
-        </w:rPr>
-        <w:t>Kết</w:t>
-      </w:r>
-      <w:proofErr w:type="spellEnd"/>
-      <w:r>
-        <w:rPr>
-          <w:sz w:val="26"/>
-          <w:szCs w:val="26"/>
-        </w:rPr>
-        <w:t xml:space="preserve"> </w:t>
-      </w:r>
-      <w:proofErr w:type="spellStart"/>
-      <w:r>
-        <w:rPr>
-          <w:sz w:val="26"/>
-          <w:szCs w:val="26"/>
-        </w:rPr>
-        <w:t>quả</w:t>
-      </w:r>
-      <w:proofErr w:type="spellEnd"/>
-      <w:r>
-        <w:rPr>
-          <w:sz w:val="26"/>
-          <w:szCs w:val="26"/>
-        </w:rPr>
-        <w:t xml:space="preserve"> </w:t>
-      </w:r>
-      <w:proofErr w:type="spellStart"/>
-      <w:r>
-        <w:rPr>
-          <w:sz w:val="26"/>
-          <w:szCs w:val="26"/>
-        </w:rPr>
-        <w:t>sẽ</w:t>
-      </w:r>
-      <w:proofErr w:type="spellEnd"/>
-      <w:r>
-        <w:rPr>
-          <w:sz w:val="26"/>
-          <w:szCs w:val="26"/>
-        </w:rPr>
-        <w:t xml:space="preserve"> </w:t>
-      </w:r>
-      <w:proofErr w:type="spellStart"/>
-      <w:r>
-        <w:rPr>
-          <w:sz w:val="26"/>
-          <w:szCs w:val="26"/>
-        </w:rPr>
-        <w:t>c</w:t>
-      </w:r>
-      <w:r>
-        <w:rPr>
-          <w:sz w:val="26"/>
-          <w:szCs w:val="26"/>
-        </w:rPr>
-        <w:t>ó</w:t>
-      </w:r>
-      <w:proofErr w:type="spellEnd"/>
-      <w:r>
-        <w:rPr>
-          <w:sz w:val="26"/>
-          <w:szCs w:val="26"/>
-        </w:rPr>
-        <w:t xml:space="preserve"> </w:t>
-      </w:r>
-      <w:proofErr w:type="spellStart"/>
-      <w:r>
-        <w:rPr>
-          <w:sz w:val="26"/>
-          <w:szCs w:val="26"/>
-        </w:rPr>
-        <w:t>dạng</w:t>
-      </w:r>
-      <w:proofErr w:type="spellEnd"/>
-      <w:r>
-        <w:rPr>
-          <w:sz w:val="26"/>
-          <w:szCs w:val="26"/>
-        </w:rPr>
-        <w:t xml:space="preserve"> </w:t>
-      </w:r>
-      <w:proofErr w:type="spellStart"/>
-      <w:r>
-        <w:rPr>
-          <w:sz w:val="26"/>
-          <w:szCs w:val="26"/>
-        </w:rPr>
-        <w:t>sau</w:t>
-      </w:r>
-      <w:proofErr w:type="spellEnd"/>
-      <w:r>
-        <w:rPr>
-          <w:sz w:val="26"/>
-          <w:szCs w:val="26"/>
-        </w:rPr>
-        <w:t xml:space="preserve">: </w:t>
+      <w:r>
+        <w:rPr>
+          <w:sz w:val="26"/>
+          <w:szCs w:val="26"/>
+        </w:rPr>
+        <w:t>Kết quả sẽ c</w:t>
+      </w:r>
+      <w:r>
+        <w:rPr>
+          <w:sz w:val="26"/>
+          <w:szCs w:val="26"/>
+        </w:rPr>
+        <w:t xml:space="preserve">ó dạng sau: </w:t>
       </w:r>
     </w:p>
     <w:p>
@@ -2588,7 +729,7 @@
           <w:sz w:val="26"/>
           <w:szCs w:val="26"/>
         </w:rPr>
-        <w:t xml:space="preserve">1 – 2 – 3 – 4 – 5 – 6- 7 – 8 </w:t>
+        <w:t xml:space="preserve">1 – 2 – 3 – 4 – 5 – 6- 7 – 8 – 9 – 10 </w:t>
       </w:r>
       <w:r>
         <w:rPr>
@@ -2596,127 +737,7 @@
           <w:sz w:val="26"/>
           <w:szCs w:val="26"/>
         </w:rPr>
-        <w:t>–</w:t>
-      </w:r>
-      <w:r>
-        <w:rPr>
-          <w:b/>
-          <w:sz w:val="26"/>
-          <w:szCs w:val="26"/>
-        </w:rPr>
-        <w:t xml:space="preserve"> 9 – 10 </w:t>
-      </w:r>
-      <w:r>
-        <w:rPr>
-          <w:b/>
-          <w:sz w:val="26"/>
-          <w:szCs w:val="26"/>
-        </w:rPr>
-        <w:t>–</w:t>
-      </w:r>
-      <w:r>
-        <w:rPr>
-          <w:b/>
-          <w:sz w:val="26"/>
-          <w:szCs w:val="26"/>
-        </w:rPr>
-        <w:t xml:space="preserve"> … </w:t>
-      </w:r>
-      <w:r>
-        <w:rPr>
-          <w:b/>
-          <w:sz w:val="26"/>
-          <w:szCs w:val="26"/>
-        </w:rPr>
-        <w:t>–</w:t>
-      </w:r>
-      <w:r>
-        <w:rPr>
-          <w:b/>
-          <w:sz w:val="26"/>
-          <w:szCs w:val="26"/>
-        </w:rPr>
-        <w:t xml:space="preserve"> 45 </w:t>
-      </w:r>
-      <w:r>
-        <w:rPr>
-          <w:b/>
-          <w:sz w:val="26"/>
-          <w:szCs w:val="26"/>
-        </w:rPr>
-        <w:t>–</w:t>
-      </w:r>
-      <w:r>
-        <w:rPr>
-          <w:b/>
-          <w:sz w:val="26"/>
-          <w:szCs w:val="26"/>
-        </w:rPr>
-        <w:t xml:space="preserve"> 46 </w:t>
-      </w:r>
-      <w:r>
-        <w:rPr>
-          <w:b/>
-          <w:sz w:val="26"/>
-          <w:szCs w:val="26"/>
-        </w:rPr>
-        <w:t>–</w:t>
-      </w:r>
-      <w:r>
-        <w:rPr>
-          <w:b/>
-          <w:sz w:val="26"/>
-          <w:szCs w:val="26"/>
-        </w:rPr>
-        <w:t xml:space="preserve"> 47 </w:t>
-      </w:r>
-      <w:r>
-        <w:rPr>
-          <w:b/>
-          <w:sz w:val="26"/>
-          <w:szCs w:val="26"/>
-        </w:rPr>
-        <w:t>–</w:t>
-      </w:r>
-      <w:r>
-        <w:rPr>
-          <w:b/>
-          <w:sz w:val="26"/>
-          <w:szCs w:val="26"/>
-        </w:rPr>
-        <w:t xml:space="preserve"> 48 </w:t>
-      </w:r>
-      <w:r>
-        <w:rPr>
-          <w:b/>
-          <w:sz w:val="26"/>
-          <w:szCs w:val="26"/>
-        </w:rPr>
-        <w:t>–</w:t>
-      </w:r>
-      <w:r>
-        <w:rPr>
-          <w:b/>
-          <w:sz w:val="26"/>
-          <w:szCs w:val="26"/>
-        </w:rPr>
-        <w:t xml:space="preserve"> 49 </w:t>
-      </w:r>
-      <w:r>
-        <w:rPr>
-          <w:b/>
-          <w:sz w:val="26"/>
-          <w:szCs w:val="26"/>
-        </w:rPr>
-        <w:t>–</w:t>
-      </w:r>
-      <w:r>
-        <w:rPr>
-          <w:b/>
-          <w:sz w:val="26"/>
-          <w:szCs w:val="26"/>
-        </w:rPr>
-        <w:t xml:space="preserve"> 50</w:t>
+        <w:t>– … – 45 – 46 – 47 – 48 – 49 – 50</w:t>
       </w:r>
     </w:p>
     <w:p>
@@ -2729,23 +750,16 @@
         <w:rPr>
           <w:sz w:val="26"/>
           <w:szCs w:val="26"/>
-        </w:rPr>
-      </w:pPr>
-      <w:r>
-        <w:rPr>
-          <w:sz w:val="26"/>
-          <w:szCs w:val="26"/>
           <w:lang w:val="vi-VN"/>
         </w:rPr>
-        <w:t>Vi</w:t>
-      </w:r>
+      </w:pPr>
       <w:r>
         <w:rPr>
           <w:sz w:val="26"/>
           <w:szCs w:val="26"/>
           <w:lang w:val="vi-VN"/>
         </w:rPr>
-        <w:t>ế</w:t>
+        <w:t>Viết chương trình tính tổng S(n) = 1 + 1/2 + 1/3 + 1/4 +… 1/n</w:t>
       </w:r>
       <w:r>
         <w:rPr>
@@ -2753,136 +767,8 @@
           <w:szCs w:val="26"/>
           <w:lang w:val="vi-VN"/>
         </w:rPr>
-        <w:t>t chương trình tính t</w:t>
-      </w:r>
-      <w:r>
-        <w:rPr>
-          <w:sz w:val="26"/>
-          <w:szCs w:val="26"/>
-          <w:lang w:val="vi-VN"/>
-        </w:rPr>
-        <w:t>ổ</w:t>
-      </w:r>
-      <w:r>
-        <w:rPr>
-          <w:sz w:val="26"/>
-          <w:szCs w:val="26"/>
-          <w:lang w:val="vi-VN"/>
-        </w:rPr>
-        <w:t>ng S(n) = 1 + 1/2 + 1/3 + 1/4 +… 1/n</w:t>
-      </w:r>
-      <w:r>
-        <w:rPr>
-          <w:sz w:val="26"/>
-          <w:szCs w:val="26"/>
-        </w:rPr>
-        <w:t xml:space="preserve">, </w:t>
-      </w:r>
-      <w:proofErr w:type="spellStart"/>
-      <w:r>
-        <w:rPr>
-          <w:sz w:val="26"/>
-          <w:szCs w:val="26"/>
-        </w:rPr>
-        <w:t>sử</w:t>
-      </w:r>
-      <w:proofErr w:type="spellEnd"/>
-      <w:r>
-        <w:rPr>
-          <w:sz w:val="26"/>
-          <w:szCs w:val="26"/>
-        </w:rPr>
-        <w:t xml:space="preserve"> </w:t>
-      </w:r>
-      <w:proofErr w:type="spellStart"/>
-      <w:r>
-        <w:rPr>
-          <w:sz w:val="26"/>
-          <w:szCs w:val="26"/>
-        </w:rPr>
-        <w:t>dụng</w:t>
-      </w:r>
-      <w:proofErr w:type="spellEnd"/>
-      <w:r>
-        <w:rPr>
-          <w:sz w:val="26"/>
-          <w:szCs w:val="26"/>
-        </w:rPr>
-        <w:t xml:space="preserve"> PHP </w:t>
-      </w:r>
-      <w:proofErr w:type="spellStart"/>
-      <w:r>
-        <w:rPr>
-          <w:sz w:val="26"/>
-          <w:szCs w:val="26"/>
-        </w:rPr>
-        <w:t>với</w:t>
-      </w:r>
-      <w:proofErr w:type="spellEnd"/>
-      <w:r>
-        <w:rPr>
-          <w:sz w:val="26"/>
-          <w:szCs w:val="26"/>
-        </w:rPr>
-        <w:t xml:space="preserve"> n </w:t>
-      </w:r>
-      <w:proofErr w:type="spellStart"/>
-      <w:r>
-        <w:rPr>
-          <w:sz w:val="26"/>
-          <w:szCs w:val="26"/>
-        </w:rPr>
-        <w:t>là</w:t>
-      </w:r>
-      <w:proofErr w:type="spellEnd"/>
-      <w:r>
-        <w:rPr>
-          <w:sz w:val="26"/>
-          <w:szCs w:val="26"/>
-        </w:rPr>
-        <w:t xml:space="preserve"> </w:t>
-      </w:r>
-      <w:proofErr w:type="spellStart"/>
-      <w:r>
-        <w:rPr>
-          <w:sz w:val="26"/>
-          <w:szCs w:val="26"/>
-        </w:rPr>
-        <w:t>biến</w:t>
-      </w:r>
-      <w:proofErr w:type="spellEnd"/>
-      <w:r>
-        <w:rPr>
-          <w:sz w:val="26"/>
-          <w:szCs w:val="26"/>
-        </w:rPr>
-        <w:t xml:space="preserve"> </w:t>
-      </w:r>
-      <w:proofErr w:type="spellStart"/>
-      <w:r>
-        <w:rPr>
-          <w:sz w:val="26"/>
-          <w:szCs w:val="26"/>
-        </w:rPr>
-        <w:t>cho</w:t>
-      </w:r>
-      <w:proofErr w:type="spellEnd"/>
-      <w:r>
-        <w:rPr>
-          <w:sz w:val="26"/>
-          <w:szCs w:val="26"/>
-        </w:rPr>
-        <w:t xml:space="preserve"> </w:t>
-      </w:r>
-      <w:proofErr w:type="spellStart"/>
-      <w:r>
-        <w:rPr>
-          <w:sz w:val="26"/>
-          <w:szCs w:val="26"/>
-        </w:rPr>
-        <w:t>trước</w:t>
-      </w:r>
-      <w:proofErr w:type="spellEnd"/>
+        <w:t>, sử dụng PHP với n là biến cho trước</w:t>
+      </w:r>
     </w:p>
     <w:p>
       <w:pPr>
@@ -2894,24 +780,26 @@
         <w:rPr>
           <w:sz w:val="26"/>
           <w:szCs w:val="26"/>
-        </w:rPr>
-      </w:pPr>
-      <w:r>
-        <w:rPr>
-          <w:sz w:val="26"/>
-          <w:szCs w:val="26"/>
           <w:lang w:val="vi-VN"/>
         </w:rPr>
+      </w:pPr>
+      <w:r>
+        <w:rPr>
+          <w:sz w:val="26"/>
+          <w:szCs w:val="26"/>
+          <w:lang w:val="vi-VN"/>
+        </w:rPr>
         <w:lastRenderedPageBreak/>
-        <w:t>Vi</w:t>
-      </w:r>
-      <w:r>
-        <w:rPr>
+        <w:t xml:space="preserve">Viết chương trình tính tổng S(n) = x*2 + x*4 + </w:t>
+      </w:r>
+      <w:r>
+        <w:rPr>
+          <w:rFonts w:ascii="Cambria Math" w:hAnsi="Cambria Math" w:cs="Cambria Math"/>
           <w:sz w:val="26"/>
           <w:szCs w:val="26"/>
           <w:lang w:val="vi-VN"/>
         </w:rPr>
-        <w:t>ế</w:t>
+        <w:t>⋯</w:t>
       </w:r>
       <w:r>
         <w:rPr>
@@ -2919,7 +807,7 @@
           <w:szCs w:val="26"/>
           <w:lang w:val="vi-VN"/>
         </w:rPr>
-        <w:t>t chương trình tính t</w:t>
+        <w:t xml:space="preserve"> + x*2n</w:t>
       </w:r>
       <w:r>
         <w:rPr>
@@ -2927,147 +815,8 @@
           <w:szCs w:val="26"/>
           <w:lang w:val="vi-VN"/>
         </w:rPr>
-        <w:t>ổ</w:t>
-      </w:r>
-      <w:r>
-        <w:rPr>
-          <w:sz w:val="26"/>
-          <w:szCs w:val="26"/>
-          <w:lang w:val="vi-VN"/>
-        </w:rPr>
-        <w:t xml:space="preserve">ng S(n) = x*2 + x*4 + </w:t>
-      </w:r>
-      <w:r>
-        <w:rPr>
-          <w:rFonts w:ascii="Cambria Math" w:hAnsi="Cambria Math" w:cs="Cambria Math"/>
-          <w:sz w:val="26"/>
-          <w:szCs w:val="26"/>
-          <w:lang w:val="vi-VN"/>
-        </w:rPr>
-        <w:t>⋯</w:t>
-      </w:r>
-      <w:r>
-        <w:rPr>
-          <w:sz w:val="26"/>
-          <w:szCs w:val="26"/>
-          <w:lang w:val="vi-VN"/>
-        </w:rPr>
-        <w:t xml:space="preserve"> + x*2n</w:t>
-      </w:r>
-      <w:r>
-        <w:rPr>
-          <w:sz w:val="26"/>
-          <w:szCs w:val="26"/>
-        </w:rPr>
-        <w:t xml:space="preserve">, </w:t>
-      </w:r>
-      <w:proofErr w:type="spellStart"/>
-      <w:r>
-        <w:rPr>
-          <w:sz w:val="26"/>
-          <w:szCs w:val="26"/>
-        </w:rPr>
-        <w:t>sử</w:t>
-      </w:r>
-      <w:proofErr w:type="spellEnd"/>
-      <w:r>
-        <w:rPr>
-          <w:sz w:val="26"/>
-          <w:szCs w:val="26"/>
-        </w:rPr>
-        <w:t xml:space="preserve"> </w:t>
-      </w:r>
-      <w:proofErr w:type="spellStart"/>
-      <w:r>
-        <w:rPr>
-          <w:sz w:val="26"/>
-          <w:szCs w:val="26"/>
-        </w:rPr>
-        <w:t>dụng</w:t>
-      </w:r>
-      <w:proofErr w:type="spellEnd"/>
-      <w:r>
-        <w:rPr>
-          <w:sz w:val="26"/>
-          <w:szCs w:val="26"/>
-        </w:rPr>
-        <w:t xml:space="preserve"> PHP </w:t>
-      </w:r>
-      <w:bookmarkStart w:id="0" w:name="_GoBack"/>
-      <w:bookmarkEnd w:id="0"/>
-      <w:proofErr w:type="spellStart"/>
-      <w:r>
-        <w:rPr>
-          <w:sz w:val="26"/>
-          <w:szCs w:val="26"/>
-        </w:rPr>
-        <w:t>với</w:t>
-      </w:r>
-      <w:proofErr w:type="spellEnd"/>
-      <w:r>
-        <w:rPr>
-          <w:sz w:val="26"/>
-          <w:szCs w:val="26"/>
-        </w:rPr>
-        <w:t xml:space="preserve"> n </w:t>
-      </w:r>
-      <w:proofErr w:type="spellStart"/>
-      <w:r>
-        <w:rPr>
-          <w:sz w:val="26"/>
-          <w:szCs w:val="26"/>
-        </w:rPr>
-        <w:t>là</w:t>
-      </w:r>
-      <w:proofErr w:type="spellEnd"/>
-      <w:r>
-        <w:rPr>
-          <w:sz w:val="26"/>
-          <w:szCs w:val="26"/>
-        </w:rPr>
-        <w:t xml:space="preserve"> </w:t>
-      </w:r>
-      <w:proofErr w:type="spellStart"/>
-      <w:r>
-        <w:rPr>
-          <w:sz w:val="26"/>
-          <w:szCs w:val="26"/>
-        </w:rPr>
-        <w:t>biến</w:t>
-      </w:r>
-      <w:proofErr w:type="spellEnd"/>
-      <w:r>
-        <w:rPr>
-          <w:sz w:val="26"/>
-          <w:szCs w:val="26"/>
-        </w:rPr>
-        <w:t xml:space="preserve"> </w:t>
-      </w:r>
-      <w:proofErr w:type="spellStart"/>
-      <w:r>
-        <w:rPr>
-          <w:sz w:val="26"/>
-          <w:szCs w:val="26"/>
-        </w:rPr>
-        <w:t>cho</w:t>
-      </w:r>
-      <w:proofErr w:type="spellEnd"/>
-      <w:r>
-        <w:rPr>
-          <w:sz w:val="26"/>
-          <w:szCs w:val="26"/>
-        </w:rPr>
-        <w:t xml:space="preserve"> </w:t>
-      </w:r>
-      <w:proofErr w:type="spellStart"/>
-      <w:r>
-        <w:rPr>
-          <w:sz w:val="26"/>
-          <w:szCs w:val="26"/>
-        </w:rPr>
-        <w:t>trước</w:t>
-      </w:r>
-      <w:proofErr w:type="spellEnd"/>
+        <w:t>, sử dụng PHP với n là biến cho trước</w:t>
+      </w:r>
     </w:p>
     <w:p>
       <w:pPr>
@@ -3076,6 +825,7 @@
         <w:rPr>
           <w:sz w:val="26"/>
           <w:szCs w:val="26"/>
+          <w:lang w:val="vi-VN"/>
         </w:rPr>
       </w:pPr>
     </w:p>
@@ -3087,6 +837,7 @@
           <w:b/>
           <w:sz w:val="26"/>
           <w:szCs w:val="26"/>
+          <w:lang w:val="vi-VN"/>
         </w:rPr>
       </w:pPr>
     </w:p>
@@ -3102,204 +853,19 @@
           <w:szCs w:val="26"/>
         </w:rPr>
       </w:pPr>
-      <w:proofErr w:type="spellStart"/>
-      <w:r>
-        <w:rPr>
-          <w:sz w:val="26"/>
-          <w:szCs w:val="26"/>
-        </w:rPr>
-        <w:t>Hãy</w:t>
-      </w:r>
-      <w:proofErr w:type="spellEnd"/>
-      <w:r>
-        <w:rPr>
-          <w:sz w:val="26"/>
-          <w:szCs w:val="26"/>
-        </w:rPr>
-        <w:t xml:space="preserve"> </w:t>
-      </w:r>
-      <w:proofErr w:type="spellStart"/>
-      <w:r>
-        <w:rPr>
-          <w:sz w:val="26"/>
-          <w:szCs w:val="26"/>
-        </w:rPr>
-        <w:t>thực</w:t>
-      </w:r>
-      <w:proofErr w:type="spellEnd"/>
-      <w:r>
-        <w:rPr>
-          <w:sz w:val="26"/>
-          <w:szCs w:val="26"/>
-        </w:rPr>
-        <w:t xml:space="preserve"> </w:t>
-      </w:r>
-      <w:proofErr w:type="spellStart"/>
-      <w:r>
-        <w:rPr>
-          <w:sz w:val="26"/>
-          <w:szCs w:val="26"/>
-        </w:rPr>
-        <w:t>hiện</w:t>
-      </w:r>
-      <w:proofErr w:type="spellEnd"/>
-      <w:r>
-        <w:rPr>
-          <w:sz w:val="26"/>
-          <w:szCs w:val="26"/>
-        </w:rPr>
-        <w:t xml:space="preserve"> </w:t>
-      </w:r>
-      <w:proofErr w:type="spellStart"/>
-      <w:r>
-        <w:rPr>
-          <w:sz w:val="26"/>
-          <w:szCs w:val="26"/>
-        </w:rPr>
-        <w:t>tính</w:t>
-      </w:r>
-      <w:proofErr w:type="spellEnd"/>
-      <w:r>
-        <w:rPr>
-          <w:sz w:val="26"/>
-          <w:szCs w:val="26"/>
-        </w:rPr>
-        <w:t xml:space="preserve"> </w:t>
-      </w:r>
-      <w:proofErr w:type="spellStart"/>
-      <w:r>
-        <w:rPr>
-          <w:sz w:val="26"/>
-          <w:szCs w:val="26"/>
-        </w:rPr>
-        <w:t>tổng</w:t>
-      </w:r>
-      <w:proofErr w:type="spellEnd"/>
-      <w:r>
-        <w:rPr>
-          <w:sz w:val="26"/>
-          <w:szCs w:val="26"/>
-        </w:rPr>
-        <w:t xml:space="preserve"> </w:t>
-      </w:r>
-      <w:proofErr w:type="spellStart"/>
-      <w:r>
-        <w:rPr>
-          <w:sz w:val="26"/>
-          <w:szCs w:val="26"/>
-        </w:rPr>
-        <w:t>các</w:t>
-      </w:r>
-      <w:proofErr w:type="spellEnd"/>
-      <w:r>
-        <w:rPr>
-          <w:sz w:val="26"/>
-          <w:szCs w:val="26"/>
-        </w:rPr>
-        <w:t xml:space="preserve"> </w:t>
-      </w:r>
-      <w:proofErr w:type="spellStart"/>
-      <w:r>
-        <w:rPr>
-          <w:sz w:val="26"/>
-          <w:szCs w:val="26"/>
-        </w:rPr>
-        <w:t>số</w:t>
-      </w:r>
-      <w:proofErr w:type="spellEnd"/>
-      <w:r>
-        <w:rPr>
-          <w:sz w:val="26"/>
-          <w:szCs w:val="26"/>
-        </w:rPr>
-        <w:t xml:space="preserve"> </w:t>
-      </w:r>
-      <w:proofErr w:type="spellStart"/>
-      <w:r>
-        <w:rPr>
-          <w:sz w:val="26"/>
-          <w:szCs w:val="26"/>
-        </w:rPr>
-        <w:t>từ</w:t>
-      </w:r>
-      <w:proofErr w:type="spellEnd"/>
-      <w:r>
-        <w:rPr>
-          <w:sz w:val="26"/>
-          <w:szCs w:val="26"/>
-        </w:rPr>
-        <w:t xml:space="preserve"> </w:t>
-      </w:r>
-      <w:proofErr w:type="gramStart"/>
-      <w:r>
-        <w:rPr>
-          <w:sz w:val="26"/>
-          <w:szCs w:val="26"/>
-        </w:rPr>
-        <w:t>1</w:t>
-      </w:r>
-      <w:proofErr w:type="gramEnd"/>
-      <w:r>
-        <w:rPr>
-          <w:sz w:val="26"/>
-          <w:szCs w:val="26"/>
-        </w:rPr>
-        <w:t xml:space="preserve"> </w:t>
-      </w:r>
-      <w:proofErr w:type="spellStart"/>
-      <w:r>
-        <w:rPr>
-          <w:sz w:val="26"/>
-          <w:szCs w:val="26"/>
-        </w:rPr>
-        <w:t>tới</w:t>
-      </w:r>
-      <w:proofErr w:type="spellEnd"/>
-      <w:r>
-        <w:rPr>
-          <w:sz w:val="26"/>
-          <w:szCs w:val="26"/>
-        </w:rPr>
-        <w:t xml:space="preserve"> 500</w:t>
-      </w:r>
-      <w:r>
-        <w:rPr>
-          <w:sz w:val="26"/>
-          <w:szCs w:val="26"/>
-        </w:rPr>
-        <w:t xml:space="preserve"> </w:t>
-      </w:r>
-      <w:proofErr w:type="spellStart"/>
-      <w:r>
-        <w:rPr>
-          <w:sz w:val="26"/>
-          <w:szCs w:val="26"/>
-        </w:rPr>
-        <w:t>sử</w:t>
-      </w:r>
-      <w:proofErr w:type="spellEnd"/>
-      <w:r>
-        <w:rPr>
-          <w:sz w:val="26"/>
-          <w:szCs w:val="26"/>
-        </w:rPr>
-        <w:t xml:space="preserve"> </w:t>
-      </w:r>
-      <w:proofErr w:type="spellStart"/>
-      <w:r>
-        <w:rPr>
-          <w:sz w:val="26"/>
-          <w:szCs w:val="26"/>
-        </w:rPr>
-        <w:t>dụng</w:t>
-      </w:r>
-      <w:proofErr w:type="spellEnd"/>
-      <w:r>
-        <w:rPr>
-          <w:sz w:val="26"/>
-          <w:szCs w:val="26"/>
-        </w:rPr>
-        <w:t xml:space="preserve"> PHP</w:t>
+      <w:r>
+        <w:rPr>
+          <w:sz w:val="26"/>
+          <w:szCs w:val="26"/>
+        </w:rPr>
+        <w:t>Hãy thực hiện tính tổng các số từ 1 tới 500</w:t>
+      </w:r>
+      <w:r>
+        <w:rPr>
+          <w:sz w:val="26"/>
+          <w:szCs w:val="26"/>
+        </w:rPr>
+        <w:t xml:space="preserve"> sử dụng PHP</w:t>
       </w:r>
       <w:r>
         <w:rPr>
@@ -3318,117 +884,12 @@
           <w:szCs w:val="26"/>
         </w:rPr>
       </w:pPr>
-      <w:proofErr w:type="spellStart"/>
-      <w:r>
-        <w:rPr>
-          <w:sz w:val="26"/>
-          <w:szCs w:val="26"/>
-        </w:rPr>
-        <w:t>Kết</w:t>
-      </w:r>
-      <w:proofErr w:type="spellEnd"/>
-      <w:r>
-        <w:rPr>
-          <w:sz w:val="26"/>
-          <w:szCs w:val="26"/>
-        </w:rPr>
-        <w:t xml:space="preserve"> </w:t>
-      </w:r>
-      <w:proofErr w:type="spellStart"/>
-      <w:r>
-        <w:rPr>
-          <w:sz w:val="26"/>
-          <w:szCs w:val="26"/>
-        </w:rPr>
-        <w:t>quả</w:t>
-      </w:r>
-      <w:proofErr w:type="spellEnd"/>
-      <w:r>
-        <w:rPr>
-          <w:sz w:val="26"/>
-          <w:szCs w:val="26"/>
-        </w:rPr>
-        <w:t xml:space="preserve"> </w:t>
-      </w:r>
-      <w:proofErr w:type="spellStart"/>
-      <w:r>
-        <w:rPr>
-          <w:sz w:val="26"/>
-          <w:szCs w:val="26"/>
-        </w:rPr>
-        <w:t>hiển</w:t>
-      </w:r>
-      <w:proofErr w:type="spellEnd"/>
-      <w:r>
-        <w:rPr>
-          <w:sz w:val="26"/>
-          <w:szCs w:val="26"/>
-        </w:rPr>
-        <w:t xml:space="preserve"> </w:t>
-      </w:r>
-      <w:proofErr w:type="spellStart"/>
-      <w:r>
-        <w:rPr>
-          <w:sz w:val="26"/>
-          <w:szCs w:val="26"/>
-        </w:rPr>
-        <w:t>thị</w:t>
-      </w:r>
-      <w:proofErr w:type="spellEnd"/>
-      <w:r>
-        <w:rPr>
-          <w:sz w:val="26"/>
-          <w:szCs w:val="26"/>
-        </w:rPr>
-        <w:t xml:space="preserve"> </w:t>
-      </w:r>
-      <w:proofErr w:type="spellStart"/>
-      <w:r>
-        <w:rPr>
-          <w:sz w:val="26"/>
-          <w:szCs w:val="26"/>
-        </w:rPr>
-        <w:t>sẽ</w:t>
-      </w:r>
-      <w:proofErr w:type="spellEnd"/>
-      <w:r>
-        <w:rPr>
-          <w:sz w:val="26"/>
-          <w:szCs w:val="26"/>
-        </w:rPr>
-        <w:t xml:space="preserve"> </w:t>
-      </w:r>
-      <w:proofErr w:type="spellStart"/>
-      <w:r>
-        <w:rPr>
-          <w:sz w:val="26"/>
-          <w:szCs w:val="26"/>
-        </w:rPr>
-        <w:t>có</w:t>
-      </w:r>
-      <w:proofErr w:type="spellEnd"/>
-      <w:r>
-        <w:rPr>
-          <w:sz w:val="26"/>
-          <w:szCs w:val="26"/>
-        </w:rPr>
-        <w:t xml:space="preserve"> </w:t>
-      </w:r>
-      <w:proofErr w:type="spellStart"/>
-      <w:r>
-        <w:rPr>
-          <w:sz w:val="26"/>
-          <w:szCs w:val="26"/>
-        </w:rPr>
-        <w:t>dạng</w:t>
-      </w:r>
-      <w:proofErr w:type="spellEnd"/>
-      <w:r>
-        <w:rPr>
-          <w:sz w:val="26"/>
-          <w:szCs w:val="26"/>
-        </w:rPr>
-        <w:t>:</w:t>
+      <w:r>
+        <w:rPr>
+          <w:sz w:val="26"/>
+          <w:szCs w:val="26"/>
+        </w:rPr>
+        <w:t>Kết quả hiển thị sẽ có dạng:</w:t>
       </w:r>
     </w:p>
     <w:p>
@@ -3441,113 +902,13 @@
           <w:szCs w:val="26"/>
         </w:rPr>
       </w:pPr>
-      <w:proofErr w:type="spellStart"/>
       <w:r>
         <w:rPr>
           <w:b/>
           <w:sz w:val="26"/>
           <w:szCs w:val="26"/>
         </w:rPr>
-        <w:t>Tổng</w:t>
-      </w:r>
-      <w:proofErr w:type="spellEnd"/>
-      <w:r>
-        <w:rPr>
-          <w:b/>
-          <w:sz w:val="26"/>
-          <w:szCs w:val="26"/>
-        </w:rPr>
-        <w:t xml:space="preserve"> </w:t>
-      </w:r>
-      <w:proofErr w:type="spellStart"/>
-      <w:r>
-        <w:rPr>
-          <w:b/>
-          <w:sz w:val="26"/>
-          <w:szCs w:val="26"/>
-        </w:rPr>
-        <w:t>các</w:t>
-      </w:r>
-      <w:proofErr w:type="spellEnd"/>
-      <w:r>
-        <w:rPr>
-          <w:b/>
-          <w:sz w:val="26"/>
-          <w:szCs w:val="26"/>
-        </w:rPr>
-        <w:t xml:space="preserve"> </w:t>
-      </w:r>
-      <w:proofErr w:type="spellStart"/>
-      <w:r>
-        <w:rPr>
-          <w:b/>
-          <w:sz w:val="26"/>
-          <w:szCs w:val="26"/>
-        </w:rPr>
-        <w:t>số</w:t>
-      </w:r>
-      <w:proofErr w:type="spellEnd"/>
-      <w:r>
-        <w:rPr>
-          <w:b/>
-          <w:sz w:val="26"/>
-          <w:szCs w:val="26"/>
-        </w:rPr>
-        <w:t xml:space="preserve"> </w:t>
-      </w:r>
-      <w:proofErr w:type="spellStart"/>
-      <w:r>
-        <w:rPr>
-          <w:b/>
-          <w:sz w:val="26"/>
-          <w:szCs w:val="26"/>
-        </w:rPr>
-        <w:t>từ</w:t>
-      </w:r>
-      <w:proofErr w:type="spellEnd"/>
-      <w:r>
-        <w:rPr>
-          <w:b/>
-          <w:sz w:val="26"/>
-          <w:szCs w:val="26"/>
-        </w:rPr>
-        <w:t xml:space="preserve"> 1 </w:t>
-      </w:r>
-      <w:proofErr w:type="spellStart"/>
-      <w:r>
-        <w:rPr>
-          <w:b/>
-          <w:sz w:val="26"/>
-          <w:szCs w:val="26"/>
-        </w:rPr>
-        <w:t>đến</w:t>
-      </w:r>
-      <w:proofErr w:type="spellEnd"/>
-      <w:r>
-        <w:rPr>
-          <w:b/>
-          <w:sz w:val="26"/>
-          <w:szCs w:val="26"/>
-        </w:rPr>
-        <w:t xml:space="preserve"> 500 = &lt;</w:t>
-      </w:r>
-      <w:proofErr w:type="spellStart"/>
-      <w:r>
-        <w:rPr>
-          <w:b/>
-          <w:sz w:val="26"/>
-          <w:szCs w:val="26"/>
-        </w:rPr>
-        <w:t>giá-trị</w:t>
-      </w:r>
-      <w:proofErr w:type="spellEnd"/>
-      <w:r>
-        <w:rPr>
-          <w:b/>
-          <w:sz w:val="26"/>
-          <w:szCs w:val="26"/>
-        </w:rPr>
-        <w:t>&gt;</w:t>
+        <w:t>Tổng các số từ 1 đến 500 = &lt;giá-trị&gt;</w:t>
       </w:r>
     </w:p>
     <w:p>
@@ -3562,117 +923,12 @@
           <w:szCs w:val="26"/>
         </w:rPr>
       </w:pPr>
-      <w:proofErr w:type="spellStart"/>
-      <w:r>
-        <w:rPr>
-          <w:sz w:val="26"/>
-          <w:szCs w:val="26"/>
-        </w:rPr>
-        <w:t>Hiển</w:t>
-      </w:r>
-      <w:proofErr w:type="spellEnd"/>
-      <w:r>
-        <w:rPr>
-          <w:sz w:val="26"/>
-          <w:szCs w:val="26"/>
-        </w:rPr>
-        <w:t xml:space="preserve"> </w:t>
-      </w:r>
-      <w:proofErr w:type="spellStart"/>
-      <w:r>
-        <w:rPr>
-          <w:sz w:val="26"/>
-          <w:szCs w:val="26"/>
-        </w:rPr>
-        <w:t>thị</w:t>
-      </w:r>
-      <w:proofErr w:type="spellEnd"/>
-      <w:r>
-        <w:rPr>
-          <w:sz w:val="26"/>
-          <w:szCs w:val="26"/>
-        </w:rPr>
-        <w:t xml:space="preserve"> </w:t>
-      </w:r>
-      <w:proofErr w:type="spellStart"/>
-      <w:r>
-        <w:rPr>
-          <w:sz w:val="26"/>
-          <w:szCs w:val="26"/>
-        </w:rPr>
-        <w:t>cấu</w:t>
-      </w:r>
-      <w:proofErr w:type="spellEnd"/>
-      <w:r>
-        <w:rPr>
-          <w:sz w:val="26"/>
-          <w:szCs w:val="26"/>
-        </w:rPr>
-        <w:t xml:space="preserve"> </w:t>
-      </w:r>
-      <w:proofErr w:type="spellStart"/>
-      <w:r>
-        <w:rPr>
-          <w:sz w:val="26"/>
-          <w:szCs w:val="26"/>
-        </w:rPr>
-        <w:t>trúc</w:t>
-      </w:r>
-      <w:proofErr w:type="spellEnd"/>
-      <w:r>
-        <w:rPr>
-          <w:sz w:val="26"/>
-          <w:szCs w:val="26"/>
-        </w:rPr>
-        <w:t xml:space="preserve"> </w:t>
-      </w:r>
-      <w:proofErr w:type="spellStart"/>
-      <w:r>
-        <w:rPr>
-          <w:sz w:val="26"/>
-          <w:szCs w:val="26"/>
-        </w:rPr>
-        <w:t>sau</w:t>
-      </w:r>
-      <w:proofErr w:type="spellEnd"/>
-      <w:r>
-        <w:rPr>
-          <w:sz w:val="26"/>
-          <w:szCs w:val="26"/>
-        </w:rPr>
-        <w:t xml:space="preserve"> </w:t>
-      </w:r>
-      <w:proofErr w:type="spellStart"/>
-      <w:r>
-        <w:rPr>
-          <w:sz w:val="26"/>
-          <w:szCs w:val="26"/>
-        </w:rPr>
-        <w:t>sử</w:t>
-      </w:r>
-      <w:proofErr w:type="spellEnd"/>
-      <w:r>
-        <w:rPr>
-          <w:sz w:val="26"/>
-          <w:szCs w:val="26"/>
-        </w:rPr>
-        <w:t xml:space="preserve"> </w:t>
-      </w:r>
-      <w:proofErr w:type="spellStart"/>
-      <w:r>
-        <w:rPr>
-          <w:sz w:val="26"/>
-          <w:szCs w:val="26"/>
-        </w:rPr>
-        <w:t>dụng</w:t>
-      </w:r>
-      <w:proofErr w:type="spellEnd"/>
-      <w:r>
-        <w:rPr>
-          <w:sz w:val="26"/>
-          <w:szCs w:val="26"/>
-        </w:rPr>
-        <w:t xml:space="preserve"> PHP</w:t>
+      <w:r>
+        <w:rPr>
+          <w:sz w:val="26"/>
+          <w:szCs w:val="26"/>
+        </w:rPr>
+        <w:t>Hiển thị cấu trúc sau sử dụng PHP</w:t>
       </w:r>
     </w:p>
     <w:p>
@@ -3772,117 +1028,12 @@
           <w:szCs w:val="26"/>
         </w:rPr>
       </w:pPr>
-      <w:proofErr w:type="spellStart"/>
-      <w:r>
-        <w:rPr>
-          <w:sz w:val="26"/>
-          <w:szCs w:val="26"/>
-        </w:rPr>
-        <w:t>Hiển</w:t>
-      </w:r>
-      <w:proofErr w:type="spellEnd"/>
-      <w:r>
-        <w:rPr>
-          <w:sz w:val="26"/>
-          <w:szCs w:val="26"/>
-        </w:rPr>
-        <w:t xml:space="preserve"> </w:t>
-      </w:r>
-      <w:proofErr w:type="spellStart"/>
-      <w:r>
-        <w:rPr>
-          <w:sz w:val="26"/>
-          <w:szCs w:val="26"/>
-        </w:rPr>
-        <w:t>thị</w:t>
-      </w:r>
-      <w:proofErr w:type="spellEnd"/>
-      <w:r>
-        <w:rPr>
-          <w:sz w:val="26"/>
-          <w:szCs w:val="26"/>
-        </w:rPr>
-        <w:t xml:space="preserve"> </w:t>
-      </w:r>
-      <w:proofErr w:type="spellStart"/>
-      <w:r>
-        <w:rPr>
-          <w:sz w:val="26"/>
-          <w:szCs w:val="26"/>
-        </w:rPr>
-        <w:t>cấu</w:t>
-      </w:r>
-      <w:proofErr w:type="spellEnd"/>
-      <w:r>
-        <w:rPr>
-          <w:sz w:val="26"/>
-          <w:szCs w:val="26"/>
-        </w:rPr>
-        <w:t xml:space="preserve"> </w:t>
-      </w:r>
-      <w:proofErr w:type="spellStart"/>
-      <w:r>
-        <w:rPr>
-          <w:sz w:val="26"/>
-          <w:szCs w:val="26"/>
-        </w:rPr>
-        <w:t>trúc</w:t>
-      </w:r>
-      <w:proofErr w:type="spellEnd"/>
-      <w:r>
-        <w:rPr>
-          <w:sz w:val="26"/>
-          <w:szCs w:val="26"/>
-        </w:rPr>
-        <w:t xml:space="preserve"> </w:t>
-      </w:r>
-      <w:proofErr w:type="spellStart"/>
-      <w:r>
-        <w:rPr>
-          <w:sz w:val="26"/>
-          <w:szCs w:val="26"/>
-        </w:rPr>
-        <w:t>sau</w:t>
-      </w:r>
-      <w:proofErr w:type="spellEnd"/>
-      <w:r>
-        <w:rPr>
-          <w:sz w:val="26"/>
-          <w:szCs w:val="26"/>
-        </w:rPr>
-        <w:t xml:space="preserve"> </w:t>
-      </w:r>
-      <w:proofErr w:type="spellStart"/>
-      <w:r>
-        <w:rPr>
-          <w:sz w:val="26"/>
-          <w:szCs w:val="26"/>
-        </w:rPr>
-        <w:t>sử</w:t>
-      </w:r>
-      <w:proofErr w:type="spellEnd"/>
-      <w:r>
-        <w:rPr>
-          <w:sz w:val="26"/>
-          <w:szCs w:val="26"/>
-        </w:rPr>
-        <w:t xml:space="preserve"> </w:t>
-      </w:r>
-      <w:proofErr w:type="spellStart"/>
-      <w:r>
-        <w:rPr>
-          <w:sz w:val="26"/>
-          <w:szCs w:val="26"/>
-        </w:rPr>
-        <w:t>dụng</w:t>
-      </w:r>
-      <w:proofErr w:type="spellEnd"/>
-      <w:r>
-        <w:rPr>
-          <w:sz w:val="26"/>
-          <w:szCs w:val="26"/>
-        </w:rPr>
-        <w:t xml:space="preserve"> PHP</w:t>
+      <w:r>
+        <w:rPr>
+          <w:sz w:val="26"/>
+          <w:szCs w:val="26"/>
+        </w:rPr>
+        <w:t>Hiển thị cấu trúc sau sử dụng PHP</w:t>
       </w:r>
     </w:p>
     <w:p>
@@ -4077,207 +1228,20 @@
           <w:szCs w:val="26"/>
         </w:rPr>
       </w:pPr>
-      <w:proofErr w:type="spellStart"/>
-      <w:r>
-        <w:rPr>
-          <w:sz w:val="26"/>
-          <w:szCs w:val="26"/>
-        </w:rPr>
-        <w:t>Dựng</w:t>
-      </w:r>
-      <w:proofErr w:type="spellEnd"/>
-      <w:r>
-        <w:rPr>
-          <w:sz w:val="26"/>
-          <w:szCs w:val="26"/>
-        </w:rPr>
-        <w:t xml:space="preserve"> </w:t>
-      </w:r>
-      <w:proofErr w:type="spellStart"/>
-      <w:r>
-        <w:rPr>
-          <w:sz w:val="26"/>
-          <w:szCs w:val="26"/>
-        </w:rPr>
-        <w:t>giao</w:t>
-      </w:r>
-      <w:proofErr w:type="spellEnd"/>
-      <w:r>
-        <w:rPr>
-          <w:sz w:val="26"/>
-          <w:szCs w:val="26"/>
-        </w:rPr>
-        <w:t xml:space="preserve"> </w:t>
-      </w:r>
-      <w:proofErr w:type="spellStart"/>
-      <w:r>
-        <w:rPr>
-          <w:sz w:val="26"/>
-          <w:szCs w:val="26"/>
-        </w:rPr>
-        <w:t>diện</w:t>
-      </w:r>
-      <w:proofErr w:type="spellEnd"/>
-      <w:r>
-        <w:rPr>
-          <w:sz w:val="26"/>
-          <w:szCs w:val="26"/>
-        </w:rPr>
-        <w:t xml:space="preserve"> </w:t>
-      </w:r>
-      <w:proofErr w:type="spellStart"/>
-      <w:r>
-        <w:rPr>
-          <w:sz w:val="26"/>
-          <w:szCs w:val="26"/>
-        </w:rPr>
-        <w:t>bảng</w:t>
-      </w:r>
-      <w:proofErr w:type="spellEnd"/>
-      <w:r>
-        <w:rPr>
-          <w:sz w:val="26"/>
-          <w:szCs w:val="26"/>
-        </w:rPr>
-        <w:t xml:space="preserve"> </w:t>
-      </w:r>
-      <w:proofErr w:type="spellStart"/>
-      <w:r>
-        <w:rPr>
-          <w:sz w:val="26"/>
-          <w:szCs w:val="26"/>
-        </w:rPr>
-        <w:t>cửu</w:t>
-      </w:r>
-      <w:proofErr w:type="spellEnd"/>
-      <w:r>
-        <w:rPr>
-          <w:sz w:val="26"/>
-          <w:szCs w:val="26"/>
-        </w:rPr>
-        <w:t xml:space="preserve"> </w:t>
-      </w:r>
-      <w:proofErr w:type="spellStart"/>
-      <w:r>
-        <w:rPr>
-          <w:sz w:val="26"/>
-          <w:szCs w:val="26"/>
-        </w:rPr>
-        <w:t>chương</w:t>
-      </w:r>
-      <w:proofErr w:type="spellEnd"/>
-      <w:r>
-        <w:rPr>
-          <w:sz w:val="26"/>
-          <w:szCs w:val="26"/>
-        </w:rPr>
-        <w:t xml:space="preserve"> </w:t>
-      </w:r>
-      <w:proofErr w:type="spellStart"/>
-      <w:r>
-        <w:rPr>
-          <w:sz w:val="26"/>
-          <w:szCs w:val="26"/>
-        </w:rPr>
-        <w:t>như</w:t>
-      </w:r>
-      <w:proofErr w:type="spellEnd"/>
-      <w:r>
-        <w:rPr>
-          <w:sz w:val="26"/>
-          <w:szCs w:val="26"/>
-        </w:rPr>
-        <w:t xml:space="preserve"> </w:t>
-      </w:r>
-      <w:proofErr w:type="spellStart"/>
-      <w:r>
-        <w:rPr>
-          <w:sz w:val="26"/>
-          <w:szCs w:val="26"/>
-        </w:rPr>
-        <w:t>sau</w:t>
-      </w:r>
-      <w:proofErr w:type="spellEnd"/>
-      <w:r>
-        <w:rPr>
-          <w:sz w:val="26"/>
-          <w:szCs w:val="26"/>
-        </w:rPr>
-        <w:t xml:space="preserve">, </w:t>
-      </w:r>
-      <w:proofErr w:type="spellStart"/>
-      <w:r>
-        <w:rPr>
-          <w:sz w:val="26"/>
-          <w:szCs w:val="26"/>
-        </w:rPr>
-        <w:t>sử</w:t>
-      </w:r>
-      <w:proofErr w:type="spellEnd"/>
-      <w:r>
-        <w:rPr>
-          <w:sz w:val="26"/>
-          <w:szCs w:val="26"/>
-        </w:rPr>
-        <w:t xml:space="preserve"> </w:t>
-      </w:r>
-      <w:proofErr w:type="spellStart"/>
-      <w:r>
-        <w:rPr>
-          <w:sz w:val="26"/>
-          <w:szCs w:val="26"/>
-        </w:rPr>
-        <w:t>dụng</w:t>
-      </w:r>
-      <w:proofErr w:type="spellEnd"/>
-      <w:r>
-        <w:rPr>
-          <w:sz w:val="26"/>
-          <w:szCs w:val="26"/>
-        </w:rPr>
-        <w:t xml:space="preserve"> </w:t>
-      </w:r>
-      <w:proofErr w:type="spellStart"/>
-      <w:r>
-        <w:rPr>
-          <w:sz w:val="26"/>
-          <w:szCs w:val="26"/>
-        </w:rPr>
-        <w:t>vòng</w:t>
-      </w:r>
-      <w:proofErr w:type="spellEnd"/>
-      <w:r>
-        <w:rPr>
-          <w:sz w:val="26"/>
-          <w:szCs w:val="26"/>
-        </w:rPr>
-        <w:t xml:space="preserve"> </w:t>
-      </w:r>
-      <w:proofErr w:type="spellStart"/>
-      <w:r>
-        <w:rPr>
-          <w:sz w:val="26"/>
-          <w:szCs w:val="26"/>
-        </w:rPr>
-        <w:t>lặp</w:t>
-      </w:r>
-      <w:proofErr w:type="spellEnd"/>
-      <w:r>
-        <w:rPr>
-          <w:sz w:val="26"/>
-          <w:szCs w:val="26"/>
-        </w:rPr>
-        <w:t xml:space="preserve"> </w:t>
-      </w:r>
-      <w:proofErr w:type="spellStart"/>
-      <w:r>
-        <w:rPr>
-          <w:sz w:val="26"/>
-          <w:szCs w:val="26"/>
-        </w:rPr>
-        <w:t>trong</w:t>
-      </w:r>
-      <w:proofErr w:type="spellEnd"/>
+      <w:r>
+        <w:rPr>
+          <w:sz w:val="26"/>
+          <w:szCs w:val="26"/>
+        </w:rPr>
+        <w:t>Dựng giao diện bảng cửu chương như sau, sử dụng</w:t>
+      </w:r>
+      <w:r>
+        <w:rPr>
+          <w:sz w:val="26"/>
+          <w:szCs w:val="26"/>
+        </w:rPr>
+        <w:t xml:space="preserve"> vòng lặp trong</w:t>
+      </w:r>
       <w:r>
         <w:rPr>
           <w:sz w:val="26"/>
@@ -4310,6 +1274,7 @@
           <w:noProof/>
           <w:sz w:val="26"/>
           <w:szCs w:val="26"/>
+          <w:lang w:eastAsia="ja-JP"/>
         </w:rPr>
         <w:lastRenderedPageBreak/>
         <w:drawing>
@@ -4394,197 +1359,26 @@
           <w:szCs w:val="26"/>
         </w:rPr>
       </w:pPr>
-      <w:proofErr w:type="spellStart"/>
-      <w:r>
-        <w:rPr>
-          <w:sz w:val="26"/>
-          <w:szCs w:val="26"/>
-        </w:rPr>
-        <w:t>Dựng</w:t>
-      </w:r>
-      <w:proofErr w:type="spellEnd"/>
-      <w:r>
-        <w:rPr>
-          <w:sz w:val="26"/>
-          <w:szCs w:val="26"/>
-        </w:rPr>
-        <w:t xml:space="preserve"> </w:t>
-      </w:r>
-      <w:proofErr w:type="spellStart"/>
-      <w:r>
-        <w:rPr>
-          <w:sz w:val="26"/>
-          <w:szCs w:val="26"/>
-        </w:rPr>
-        <w:t>giao</w:t>
-      </w:r>
-      <w:proofErr w:type="spellEnd"/>
-      <w:r>
-        <w:rPr>
-          <w:sz w:val="26"/>
-          <w:szCs w:val="26"/>
-        </w:rPr>
-        <w:t xml:space="preserve"> </w:t>
-      </w:r>
-      <w:proofErr w:type="spellStart"/>
-      <w:r>
-        <w:rPr>
-          <w:sz w:val="26"/>
-          <w:szCs w:val="26"/>
-        </w:rPr>
-        <w:t>diện</w:t>
-      </w:r>
-      <w:proofErr w:type="spellEnd"/>
-      <w:r>
-        <w:rPr>
-          <w:sz w:val="26"/>
-          <w:szCs w:val="26"/>
-        </w:rPr>
-        <w:t xml:space="preserve"> </w:t>
-      </w:r>
-      <w:proofErr w:type="spellStart"/>
-      <w:r>
-        <w:rPr>
-          <w:sz w:val="26"/>
-          <w:szCs w:val="26"/>
-        </w:rPr>
-        <w:t>bàn</w:t>
-      </w:r>
-      <w:proofErr w:type="spellEnd"/>
-      <w:r>
-        <w:rPr>
-          <w:sz w:val="26"/>
-          <w:szCs w:val="26"/>
-        </w:rPr>
-        <w:t xml:space="preserve"> </w:t>
-      </w:r>
-      <w:proofErr w:type="spellStart"/>
-      <w:r>
-        <w:rPr>
-          <w:sz w:val="26"/>
-          <w:szCs w:val="26"/>
-        </w:rPr>
-        <w:t>cờ</w:t>
-      </w:r>
-      <w:proofErr w:type="spellEnd"/>
-      <w:r>
-        <w:rPr>
-          <w:sz w:val="26"/>
-          <w:szCs w:val="26"/>
-        </w:rPr>
-        <w:t xml:space="preserve"> </w:t>
-      </w:r>
-      <w:proofErr w:type="spellStart"/>
-      <w:r>
-        <w:rPr>
-          <w:sz w:val="26"/>
-          <w:szCs w:val="26"/>
-        </w:rPr>
-        <w:t>như</w:t>
-      </w:r>
-      <w:proofErr w:type="spellEnd"/>
-      <w:r>
-        <w:rPr>
-          <w:sz w:val="26"/>
-          <w:szCs w:val="26"/>
-        </w:rPr>
-        <w:t xml:space="preserve"> </w:t>
-      </w:r>
-      <w:proofErr w:type="spellStart"/>
-      <w:r>
-        <w:rPr>
-          <w:sz w:val="26"/>
-          <w:szCs w:val="26"/>
-        </w:rPr>
-        <w:t>sau</w:t>
-      </w:r>
-      <w:proofErr w:type="spellEnd"/>
-      <w:r>
-        <w:rPr>
-          <w:sz w:val="26"/>
-          <w:szCs w:val="26"/>
-        </w:rPr>
-        <w:t xml:space="preserve">, </w:t>
-      </w:r>
-      <w:proofErr w:type="spellStart"/>
-      <w:r>
-        <w:rPr>
-          <w:sz w:val="26"/>
-          <w:szCs w:val="26"/>
-        </w:rPr>
-        <w:t>sử</w:t>
-      </w:r>
-      <w:proofErr w:type="spellEnd"/>
-      <w:r>
-        <w:rPr>
-          <w:sz w:val="26"/>
-          <w:szCs w:val="26"/>
-        </w:rPr>
-        <w:t xml:space="preserve"> </w:t>
-      </w:r>
-      <w:proofErr w:type="spellStart"/>
-      <w:r>
-        <w:rPr>
-          <w:sz w:val="26"/>
-          <w:szCs w:val="26"/>
-        </w:rPr>
-        <w:t>dụng</w:t>
-      </w:r>
-      <w:proofErr w:type="spellEnd"/>
-      <w:r>
-        <w:rPr>
-          <w:sz w:val="26"/>
-          <w:szCs w:val="26"/>
-        </w:rPr>
-        <w:t xml:space="preserve"> </w:t>
-      </w:r>
-      <w:proofErr w:type="spellStart"/>
-      <w:r>
-        <w:rPr>
-          <w:sz w:val="26"/>
-          <w:szCs w:val="26"/>
-        </w:rPr>
-        <w:t>vòng</w:t>
-      </w:r>
-      <w:proofErr w:type="spellEnd"/>
-      <w:r>
-        <w:rPr>
-          <w:sz w:val="26"/>
-          <w:szCs w:val="26"/>
-        </w:rPr>
-        <w:t xml:space="preserve"> </w:t>
-      </w:r>
-      <w:proofErr w:type="spellStart"/>
-      <w:r>
-        <w:rPr>
-          <w:sz w:val="26"/>
-          <w:szCs w:val="26"/>
-        </w:rPr>
-        <w:t>lặp</w:t>
-      </w:r>
-      <w:proofErr w:type="spellEnd"/>
-      <w:r>
-        <w:rPr>
-          <w:sz w:val="26"/>
-          <w:szCs w:val="26"/>
-        </w:rPr>
-        <w:t xml:space="preserve"> </w:t>
-      </w:r>
-      <w:proofErr w:type="spellStart"/>
-      <w:r>
-        <w:rPr>
-          <w:sz w:val="26"/>
-          <w:szCs w:val="26"/>
-        </w:rPr>
-        <w:t>trong</w:t>
-      </w:r>
-      <w:proofErr w:type="spellEnd"/>
-      <w:r>
-        <w:rPr>
-          <w:sz w:val="26"/>
-          <w:szCs w:val="26"/>
-        </w:rPr>
-        <w:t xml:space="preserve"> PHP</w:t>
+      <w:r>
+        <w:rPr>
+          <w:sz w:val="26"/>
+          <w:szCs w:val="26"/>
+        </w:rPr>
+        <w:t xml:space="preserve">Dựng giao diện bàn cờ </w:t>
+      </w:r>
+      <w:r>
+        <w:rPr>
+          <w:sz w:val="26"/>
+          <w:szCs w:val="26"/>
+        </w:rPr>
+        <w:t xml:space="preserve">như </w:t>
+      </w:r>
+      <w:r>
+        <w:rPr>
+          <w:sz w:val="26"/>
+          <w:szCs w:val="26"/>
+        </w:rPr>
+        <w:t>sau, sử dụng vòng lặp trong PHP</w:t>
       </w:r>
     </w:p>
     <w:p>
@@ -4602,6 +1396,7 @@
           <w:noProof/>
           <w:sz w:val="26"/>
           <w:szCs w:val="26"/>
+          <w:lang w:eastAsia="ja-JP"/>
         </w:rPr>
         <w:drawing>
           <wp:inline distT="0" distB="0" distL="0" distR="0">
@@ -4664,7 +1459,7 @@
 </file>
 
 <file path=word/numbering.xml><?xml version="1.0" encoding="utf-8"?>
-<w:numbering xmlns:wpc="http://schemas.microsoft.com/office/word/2010/wordprocessingCanvas" xmlns:mc="http://schemas.openxmlformats.org/markup-compatibility/2006" xmlns:o="urn:schemas-microsoft-com:office:office" xmlns:r="http://schemas.openxmlformats.org/officeDocument/2006/relationships" xmlns:m="http://schemas.openxmlformats.org/officeDocument/2006/math" xmlns:v="urn:schemas-microsoft-com:vml" xmlns:wp14="http://schemas.microsoft.com/office/word/2010/wordprocessingDrawing" xmlns:wp="http://schemas.openxmlformats.org/drawingml/2006/wordprocessingDrawing" xmlns:w10="urn:schemas-microsoft-com:office:word" xmlns:w="http://schemas.openxmlformats.org/wordprocessingml/2006/main" xmlns:w14="http://schemas.microsoft.com/office/word/2010/wordml" xmlns:w15="http://schemas.microsoft.com/office/word/2012/wordml" xmlns:wpg="http://schemas.microsoft.com/office/word/2010/wordprocessingGroup" xmlns:wpi="http://schemas.microsoft.com/office/word/2010/wordprocessingInk" xmlns:wne="http://schemas.microsoft.com/office/word/2006/wordml" xmlns:wps="http://schemas.microsoft.com/office/word/2010/wordprocessingShape" mc:Ignorable="w14 w15 wp14">
+<w:numbering xmlns:wpc="http://schemas.microsoft.com/office/word/2010/wordprocessingCanvas" xmlns:cx="http://schemas.microsoft.com/office/drawing/2014/chartex" xmlns:mc="http://schemas.openxmlformats.org/markup-compatibility/2006" xmlns:o="urn:schemas-microsoft-com:office:office" xmlns:r="http://schemas.openxmlformats.org/officeDocument/2006/relationships" xmlns:m="http://schemas.openxmlformats.org/officeDocument/2006/math" xmlns:v="urn:schemas-microsoft-com:vml" xmlns:wp14="http://schemas.microsoft.com/office/word/2010/wordprocessingDrawing" xmlns:wp="http://schemas.openxmlformats.org/drawingml/2006/wordprocessingDrawing" xmlns:w10="urn:schemas-microsoft-com:office:word" xmlns:w="http://schemas.openxmlformats.org/wordprocessingml/2006/main" xmlns:w14="http://schemas.microsoft.com/office/word/2010/wordml" xmlns:w15="http://schemas.microsoft.com/office/word/2012/wordml" xmlns:w16se="http://schemas.microsoft.com/office/word/2015/wordml/symex" xmlns:wpg="http://schemas.microsoft.com/office/word/2010/wordprocessingGroup" xmlns:wpi="http://schemas.microsoft.com/office/word/2010/wordprocessingInk" xmlns:wne="http://schemas.microsoft.com/office/word/2006/wordml" xmlns:wps="http://schemas.microsoft.com/office/word/2010/wordprocessingShape" mc:Ignorable="w14 w15 w16se wp14">
   <w:abstractNum w:abstractNumId="0" w15:restartNumberingAfterBreak="0">
     <w:nsid w:val="023A2BA0"/>
     <w:multiLevelType w:val="hybridMultilevel"/>
@@ -9994,7 +6789,7 @@
 </file>
 
 <file path=word/styles.xml><?xml version="1.0" encoding="utf-8"?>
-<w:styles xmlns:mc="http://schemas.openxmlformats.org/markup-compatibility/2006" xmlns:r="http://schemas.openxmlformats.org/officeDocument/2006/relationships" xmlns:w="http://schemas.openxmlformats.org/wordprocessingml/2006/main" xmlns:w14="http://schemas.microsoft.com/office/word/2010/wordml" xmlns:w15="http://schemas.microsoft.com/office/word/2012/wordml" mc:Ignorable="w14 w15">
+<w:styles xmlns:mc="http://schemas.openxmlformats.org/markup-compatibility/2006" xmlns:r="http://schemas.openxmlformats.org/officeDocument/2006/relationships" xmlns:w="http://schemas.openxmlformats.org/wordprocessingml/2006/main" xmlns:w14="http://schemas.microsoft.com/office/word/2010/wordml" xmlns:w15="http://schemas.microsoft.com/office/word/2012/wordml" xmlns:w16se="http://schemas.microsoft.com/office/word/2015/wordml/symex" mc:Ignorable="w14 w15 w16se">
   <w:docDefaults>
     <w:rPrDefault>
       <w:rPr>
@@ -10433,6 +7228,7 @@
   <w:style w:type="character" w:default="1" w:styleId="DefaultParagraphFont">
     <w:name w:val="Default Paragraph Font"/>
     <w:uiPriority w:val="1"/>
+    <w:semiHidden/>
     <w:unhideWhenUsed/>
   </w:style>
   <w:style w:type="table" w:default="1" w:styleId="TableNormal">

</xml_diff>

<commit_message>
nhan xet bai tap ngay 11
</commit_message>
<xml_diff>
--- a/Day11_PHP_Constant_Operator_Condition_Loop/Bai_tap_ve_nha/Bai_tap_ve_nha_ngay_11.docx
+++ b/Day11_PHP_Constant_Operator_Condition_Loop/Bai_tap_ve_nha/Bai_tap_ve_nha_ngay_11.docx
@@ -267,8 +267,6 @@
         </w:rPr>
         <w:t>2</w:t>
       </w:r>
-      <w:bookmarkStart w:id="0" w:name="_GoBack"/>
-      <w:bookmarkEnd w:id="0"/>
       <w:r>
         <w:rPr>
           <w:b/>
@@ -790,7 +788,47 @@
           <w:lang w:val="vi-VN"/>
         </w:rPr>
         <w:lastRenderedPageBreak/>
-        <w:t xml:space="preserve">Viết chương trình tính tổng S(n) = x*2 + x*4 + </w:t>
+        <w:t>Viết chương trình tính tổ</w:t>
+      </w:r>
+      <w:r>
+        <w:rPr>
+          <w:sz w:val="26"/>
+          <w:szCs w:val="26"/>
+          <w:lang w:val="vi-VN"/>
+        </w:rPr>
+        <w:t>ng S(n) = x</w:t>
+      </w:r>
+      <w:r>
+        <w:rPr>
+          <w:sz w:val="26"/>
+          <w:szCs w:val="26"/>
+          <w:lang w:val="vi-VN"/>
+        </w:rPr>
+        <w:t>^</w:t>
+      </w:r>
+      <w:r>
+        <w:rPr>
+          <w:sz w:val="26"/>
+          <w:szCs w:val="26"/>
+          <w:lang w:val="vi-VN"/>
+        </w:rPr>
+        <w:t>2</w:t>
+      </w:r>
+      <w:r>
+        <w:rPr>
+          <w:sz w:val="26"/>
+          <w:szCs w:val="26"/>
+          <w:lang w:val="vi-VN"/>
+        </w:rPr>
+        <w:t xml:space="preserve"> + x^</w:t>
+      </w:r>
+      <w:r>
+        <w:rPr>
+          <w:sz w:val="26"/>
+          <w:szCs w:val="26"/>
+          <w:lang w:val="vi-VN"/>
+        </w:rPr>
+        <w:t xml:space="preserve">4 + </w:t>
       </w:r>
       <w:r>
         <w:rPr>
@@ -807,7 +845,7 @@
           <w:szCs w:val="26"/>
           <w:lang w:val="vi-VN"/>
         </w:rPr>
-        <w:t xml:space="preserve"> + x*2n</w:t>
+        <w:t xml:space="preserve"> + x^</w:t>
       </w:r>
       <w:r>
         <w:rPr>
@@ -815,8 +853,25 @@
           <w:szCs w:val="26"/>
           <w:lang w:val="vi-VN"/>
         </w:rPr>
+        <w:t>2n</w:t>
+      </w:r>
+      <w:r>
+        <w:rPr>
+          <w:sz w:val="26"/>
+          <w:szCs w:val="26"/>
+          <w:lang w:val="vi-VN"/>
+        </w:rPr>
         <w:t>, sử dụng PHP với n là biến cho trước</w:t>
       </w:r>
+      <w:r>
+        <w:rPr>
+          <w:sz w:val="26"/>
+          <w:szCs w:val="26"/>
+        </w:rPr>
+        <w:t>, ^ là ký tự số mũ</w:t>
+      </w:r>
+      <w:bookmarkStart w:id="0" w:name="_GoBack"/>
+      <w:bookmarkEnd w:id="0"/>
     </w:p>
     <w:p>
       <w:pPr>
@@ -851,12 +906,14 @@
         <w:rPr>
           <w:sz w:val="26"/>
           <w:szCs w:val="26"/>
-        </w:rPr>
-      </w:pPr>
-      <w:r>
-        <w:rPr>
-          <w:sz w:val="26"/>
-          <w:szCs w:val="26"/>
+          <w:lang w:val="vi-VN"/>
+        </w:rPr>
+      </w:pPr>
+      <w:r>
+        <w:rPr>
+          <w:sz w:val="26"/>
+          <w:szCs w:val="26"/>
+          <w:lang w:val="vi-VN"/>
         </w:rPr>
         <w:t>Hãy thực hiện tính tổng các số từ 1 tới 500</w:t>
       </w:r>
@@ -864,6 +921,7 @@
         <w:rPr>
           <w:sz w:val="26"/>
           <w:szCs w:val="26"/>
+          <w:lang w:val="vi-VN"/>
         </w:rPr>
         <w:t xml:space="preserve"> sử dụng PHP</w:t>
       </w:r>
@@ -871,6 +929,7 @@
         <w:rPr>
           <w:sz w:val="26"/>
           <w:szCs w:val="26"/>
+          <w:lang w:val="vi-VN"/>
         </w:rPr>
         <w:t>.</w:t>
       </w:r>
@@ -882,12 +941,14 @@
         <w:rPr>
           <w:sz w:val="26"/>
           <w:szCs w:val="26"/>
-        </w:rPr>
-      </w:pPr>
-      <w:r>
-        <w:rPr>
-          <w:sz w:val="26"/>
-          <w:szCs w:val="26"/>
+          <w:lang w:val="vi-VN"/>
+        </w:rPr>
+      </w:pPr>
+      <w:r>
+        <w:rPr>
+          <w:sz w:val="26"/>
+          <w:szCs w:val="26"/>
+          <w:lang w:val="vi-VN"/>
         </w:rPr>
         <w:t>Kết quả hiển thị sẽ có dạng:</w:t>
       </w:r>
@@ -900,6 +961,7 @@
           <w:b/>
           <w:sz w:val="26"/>
           <w:szCs w:val="26"/>
+          <w:lang w:val="vi-VN"/>
         </w:rPr>
       </w:pPr>
       <w:r>
@@ -907,6 +969,7 @@
           <w:b/>
           <w:sz w:val="26"/>
           <w:szCs w:val="26"/>
+          <w:lang w:val="vi-VN"/>
         </w:rPr>
         <w:t>Tổng các số từ 1 đến 500 = &lt;giá-trị&gt;</w:t>
       </w:r>
@@ -921,12 +984,14 @@
         <w:rPr>
           <w:sz w:val="26"/>
           <w:szCs w:val="26"/>
-        </w:rPr>
-      </w:pPr>
-      <w:r>
-        <w:rPr>
-          <w:sz w:val="26"/>
-          <w:szCs w:val="26"/>
+          <w:lang w:val="vi-VN"/>
+        </w:rPr>
+      </w:pPr>
+      <w:r>
+        <w:rPr>
+          <w:sz w:val="26"/>
+          <w:szCs w:val="26"/>
+          <w:lang w:val="vi-VN"/>
         </w:rPr>
         <w:t>Hiển thị cấu trúc sau sử dụng PHP</w:t>
       </w:r>

</xml_diff>